<commit_message>
user manual - 90%
</commit_message>
<xml_diff>
--- a/Docs/Final-document/CE65-12 คู่มือการใช้โปรแกรม.docx
+++ b/Docs/Final-document/CE65-12 คู่มือการใช้โปรแกรม.docx
@@ -8295,6 +8295,17 @@
     <w:p>
       <w:pPr>
         <w:pStyle w:val="a7"/>
+        <w:ind w:left="1512"/>
+        <w:rPr>
+          <w:rFonts w:asciiTheme="majorBidi" w:hAnsiTheme="majorBidi" w:cstheme="majorBidi" w:hint="cs"/>
+          <w:sz w:val="32"/>
+          <w:szCs w:val="32"/>
+        </w:rPr>
+      </w:pPr>
+    </w:p>
+    <w:p>
+      <w:pPr>
+        <w:pStyle w:val="a7"/>
         <w:numPr>
           <w:ilvl w:val="1"/>
           <w:numId w:val="2"/>
@@ -9751,7 +9762,7 @@
     <w:p>
       <w:pPr>
         <w:rPr>
-          <w:rFonts w:asciiTheme="majorBidi" w:hAnsiTheme="majorBidi" w:cstheme="majorBidi" w:hint="cs"/>
+          <w:rFonts w:asciiTheme="majorBidi" w:hAnsiTheme="majorBidi" w:cstheme="majorBidi"/>
           <w:sz w:val="32"/>
           <w:szCs w:val="32"/>
         </w:rPr>
@@ -10637,6 +10648,17 @@
     <w:p>
       <w:pPr>
         <w:pStyle w:val="a7"/>
+        <w:ind w:left="1512"/>
+        <w:rPr>
+          <w:rFonts w:asciiTheme="majorBidi" w:hAnsiTheme="majorBidi" w:cstheme="majorBidi" w:hint="cs"/>
+          <w:sz w:val="32"/>
+          <w:szCs w:val="32"/>
+        </w:rPr>
+      </w:pPr>
+    </w:p>
+    <w:p>
+      <w:pPr>
+        <w:pStyle w:val="a7"/>
         <w:numPr>
           <w:ilvl w:val="1"/>
           <w:numId w:val="2"/>
@@ -10723,7 +10745,45 @@
           <w:szCs w:val="32"/>
           <w:cs/>
         </w:rPr>
-        <w:t>แสดงประวัติการสั่งงานงานประมวลผลใหม่-เก่า</w:t>
+        <w:t>แสดง</w:t>
+      </w:r>
+      <w:r>
+        <w:rPr>
+          <w:rFonts w:asciiTheme="majorBidi" w:hAnsiTheme="majorBidi" w:cs="Angsana New" w:hint="cs"/>
+          <w:sz w:val="32"/>
+          <w:szCs w:val="32"/>
+          <w:cs/>
+        </w:rPr>
+        <w:t>สินค้าที่การอ</w:t>
+      </w:r>
+      <w:proofErr w:type="spellStart"/>
+      <w:r>
+        <w:rPr>
+          <w:rFonts w:asciiTheme="majorBidi" w:hAnsiTheme="majorBidi" w:cs="Angsana New" w:hint="cs"/>
+          <w:sz w:val="32"/>
+          <w:szCs w:val="32"/>
+          <w:cs/>
+        </w:rPr>
+        <w:t>ัป</w:t>
+      </w:r>
+      <w:proofErr w:type="spellEnd"/>
+      <w:r>
+        <w:rPr>
+          <w:rFonts w:asciiTheme="majorBidi" w:hAnsiTheme="majorBidi" w:cs="Angsana New" w:hint="cs"/>
+          <w:sz w:val="32"/>
+          <w:szCs w:val="32"/>
+          <w:cs/>
+        </w:rPr>
+        <w:t>เดตเรียงลำดับ</w:t>
+      </w:r>
+      <w:r>
+        <w:rPr>
+          <w:rFonts w:asciiTheme="majorBidi" w:hAnsiTheme="majorBidi" w:cs="Angsana New"/>
+          <w:sz w:val="32"/>
+          <w:szCs w:val="32"/>
+          <w:cs/>
+        </w:rPr>
+        <w:t>ใหม่-เก่า</w:t>
       </w:r>
     </w:p>
     <w:p>
@@ -10746,7 +10806,45 @@
           <w:szCs w:val="32"/>
           <w:cs/>
         </w:rPr>
-        <w:t>แสดงประวัติการสั่งงานงานประมวลผลเก่า-ใหม่</w:t>
+        <w:t>แสดง</w:t>
+      </w:r>
+      <w:r>
+        <w:rPr>
+          <w:rFonts w:asciiTheme="majorBidi" w:hAnsiTheme="majorBidi" w:cs="Angsana New" w:hint="cs"/>
+          <w:sz w:val="32"/>
+          <w:szCs w:val="32"/>
+          <w:cs/>
+        </w:rPr>
+        <w:t>สินค้าที่การอ</w:t>
+      </w:r>
+      <w:proofErr w:type="spellStart"/>
+      <w:r>
+        <w:rPr>
+          <w:rFonts w:asciiTheme="majorBidi" w:hAnsiTheme="majorBidi" w:cs="Angsana New" w:hint="cs"/>
+          <w:sz w:val="32"/>
+          <w:szCs w:val="32"/>
+          <w:cs/>
+        </w:rPr>
+        <w:t>ัป</w:t>
+      </w:r>
+      <w:proofErr w:type="spellEnd"/>
+      <w:r>
+        <w:rPr>
+          <w:rFonts w:asciiTheme="majorBidi" w:hAnsiTheme="majorBidi" w:cs="Angsana New" w:hint="cs"/>
+          <w:sz w:val="32"/>
+          <w:szCs w:val="32"/>
+          <w:cs/>
+        </w:rPr>
+        <w:t>เดตเรียงลำดับ</w:t>
+      </w:r>
+      <w:r>
+        <w:rPr>
+          <w:rFonts w:asciiTheme="majorBidi" w:hAnsiTheme="majorBidi" w:cs="Angsana New"/>
+          <w:sz w:val="32"/>
+          <w:szCs w:val="32"/>
+          <w:cs/>
+        </w:rPr>
+        <w:t>เก่า-ใหม่</w:t>
       </w:r>
     </w:p>
     <w:p>
@@ -10757,7 +10855,7 @@
           <w:numId w:val="37"/>
         </w:numPr>
         <w:rPr>
-          <w:rFonts w:asciiTheme="majorBidi" w:hAnsiTheme="majorBidi" w:cstheme="majorBidi" w:hint="cs"/>
+          <w:rFonts w:asciiTheme="majorBidi" w:hAnsiTheme="majorBidi" w:cstheme="majorBidi"/>
           <w:sz w:val="32"/>
           <w:szCs w:val="32"/>
         </w:rPr>
@@ -10769,7 +10867,46 @@
           <w:szCs w:val="32"/>
           <w:cs/>
         </w:rPr>
-        <w:t>แสดงประวัติการสั่งงานงานประมวลผลตามวันที่ที่เลือก</w:t>
+        <w:lastRenderedPageBreak/>
+        <w:t>แสดง</w:t>
+      </w:r>
+      <w:r>
+        <w:rPr>
+          <w:rFonts w:asciiTheme="majorBidi" w:hAnsiTheme="majorBidi" w:cs="Angsana New" w:hint="cs"/>
+          <w:sz w:val="32"/>
+          <w:szCs w:val="32"/>
+          <w:cs/>
+        </w:rPr>
+        <w:t>สินค้าที่การอ</w:t>
+      </w:r>
+      <w:proofErr w:type="spellStart"/>
+      <w:r>
+        <w:rPr>
+          <w:rFonts w:asciiTheme="majorBidi" w:hAnsiTheme="majorBidi" w:cs="Angsana New" w:hint="cs"/>
+          <w:sz w:val="32"/>
+          <w:szCs w:val="32"/>
+          <w:cs/>
+        </w:rPr>
+        <w:t>ัป</w:t>
+      </w:r>
+      <w:proofErr w:type="spellEnd"/>
+      <w:r>
+        <w:rPr>
+          <w:rFonts w:asciiTheme="majorBidi" w:hAnsiTheme="majorBidi" w:cs="Angsana New" w:hint="cs"/>
+          <w:sz w:val="32"/>
+          <w:szCs w:val="32"/>
+          <w:cs/>
+        </w:rPr>
+        <w:t>เดตเรียงลำดับ</w:t>
+      </w:r>
+      <w:r>
+        <w:rPr>
+          <w:rFonts w:asciiTheme="majorBidi" w:hAnsiTheme="majorBidi" w:cs="Angsana New"/>
+          <w:sz w:val="32"/>
+          <w:szCs w:val="32"/>
+          <w:cs/>
+        </w:rPr>
+        <w:t>ตามวันที่ที่เลือก</w:t>
       </w:r>
     </w:p>
     <w:p>
@@ -10780,19 +10917,18 @@
           <w:numId w:val="34"/>
         </w:numPr>
         <w:rPr>
-          <w:rFonts w:asciiTheme="majorBidi" w:hAnsiTheme="majorBidi" w:cstheme="majorBidi" w:hint="cs"/>
-          <w:sz w:val="32"/>
-          <w:szCs w:val="32"/>
-        </w:rPr>
-      </w:pPr>
-      <w:r>
-        <w:rPr>
-          <w:rFonts w:asciiTheme="majorBidi" w:hAnsiTheme="majorBidi" w:cstheme="majorBidi" w:hint="cs"/>
-          <w:sz w:val="32"/>
-          <w:szCs w:val="32"/>
-          <w:cs/>
-        </w:rPr>
-        <w:lastRenderedPageBreak/>
+          <w:rFonts w:asciiTheme="majorBidi" w:hAnsiTheme="majorBidi" w:cstheme="majorBidi"/>
+          <w:sz w:val="32"/>
+          <w:szCs w:val="32"/>
+        </w:rPr>
+      </w:pPr>
+      <w:r>
+        <w:rPr>
+          <w:rFonts w:asciiTheme="majorBidi" w:hAnsiTheme="majorBidi" w:cstheme="majorBidi" w:hint="cs"/>
+          <w:sz w:val="32"/>
+          <w:szCs w:val="32"/>
+          <w:cs/>
+        </w:rPr>
         <w:t>กดปุ่มเลือกตามการเรียงลำดับที่ต้องการ ซึ่งถ้าหากเลือกแบบวันที่ต้องระบุวันที่ด้วย</w:t>
       </w:r>
     </w:p>
@@ -10804,7 +10940,7 @@
           <w:numId w:val="34"/>
         </w:numPr>
         <w:rPr>
-          <w:rFonts w:asciiTheme="majorBidi" w:hAnsiTheme="majorBidi" w:cstheme="majorBidi" w:hint="cs"/>
+          <w:rFonts w:asciiTheme="majorBidi" w:hAnsiTheme="majorBidi" w:cstheme="majorBidi"/>
           <w:sz w:val="32"/>
           <w:szCs w:val="32"/>
         </w:rPr>
@@ -10818,6 +10954,17 @@
         </w:rPr>
         <w:t>ลำดับการเรียงลำดับรายการสินค้าจะเปลี่ยนไปตามรูปแบบที่เลือกทันที</w:t>
       </w:r>
+    </w:p>
+    <w:p>
+      <w:pPr>
+        <w:pStyle w:val="a7"/>
+        <w:ind w:left="1512"/>
+        <w:rPr>
+          <w:rFonts w:asciiTheme="majorBidi" w:hAnsiTheme="majorBidi" w:cstheme="majorBidi" w:hint="cs"/>
+          <w:sz w:val="32"/>
+          <w:szCs w:val="32"/>
+        </w:rPr>
+      </w:pPr>
     </w:p>
     <w:p>
       <w:pPr>
@@ -11009,16 +11156,7 @@
           <w:szCs w:val="32"/>
           <w:cs/>
         </w:rPr>
-        <w:t>กดปุ่ม</w:t>
-      </w:r>
-      <w:r>
-        <w:rPr>
-          <w:rFonts w:asciiTheme="majorBidi" w:hAnsiTheme="majorBidi" w:cstheme="majorBidi" w:hint="cs"/>
-          <w:sz w:val="32"/>
-          <w:szCs w:val="32"/>
-          <w:cs/>
-        </w:rPr>
-        <w:t>สำหรับเลือกรูปภาพที่จะ</w:t>
+        <w:t>กดปุ่มสำหรับเลือกรูปภาพที่จะ</w:t>
       </w:r>
       <w:proofErr w:type="spellStart"/>
       <w:r>
@@ -11038,16 +11176,7 @@
           <w:szCs w:val="32"/>
           <w:cs/>
         </w:rPr>
-        <w:t>ลดเข้ามารูปภาพของสินค้า</w:t>
-      </w:r>
-      <w:r>
-        <w:rPr>
-          <w:rFonts w:asciiTheme="majorBidi" w:hAnsiTheme="majorBidi" w:cstheme="majorBidi" w:hint="cs"/>
-          <w:sz w:val="32"/>
-          <w:szCs w:val="32"/>
-          <w:cs/>
-        </w:rPr>
-        <w:t xml:space="preserve"> และเลือกรูปภาพที่จะนำมาเป็นรูปภาพของสินค้า</w:t>
+        <w:t>ลดเข้ามารูปภาพของสินค้า และเลือกรูปภาพที่จะนำมาเป็นรูปภาพของสินค้า</w:t>
       </w:r>
     </w:p>
     <w:p>
@@ -11109,6 +11238,56 @@
         </w:rPr>
         <w:t>ลดเข้ามา</w:t>
       </w:r>
+      <w:r>
+        <w:rPr>
+          <w:rFonts w:asciiTheme="majorBidi" w:hAnsiTheme="majorBidi" w:cs="Angsana New"/>
+          <w:sz w:val="32"/>
+          <w:szCs w:val="32"/>
+        </w:rPr>
+        <w:t xml:space="preserve"> </w:t>
+      </w:r>
+      <w:r>
+        <w:rPr>
+          <w:rFonts w:asciiTheme="majorBidi" w:hAnsiTheme="majorBidi" w:cs="Angsana New" w:hint="cs"/>
+          <w:sz w:val="32"/>
+          <w:szCs w:val="32"/>
+          <w:cs/>
+        </w:rPr>
+        <w:t xml:space="preserve">และเลือกไฟล์ </w:t>
+      </w:r>
+      <w:r>
+        <w:rPr>
+          <w:rFonts w:asciiTheme="majorBidi" w:hAnsiTheme="majorBidi" w:cs="Angsana New"/>
+          <w:sz w:val="32"/>
+          <w:szCs w:val="32"/>
+        </w:rPr>
+        <w:t>W</w:t>
+      </w:r>
+      <w:r>
+        <w:rPr>
+          <w:rFonts w:asciiTheme="majorBidi" w:hAnsiTheme="majorBidi" w:cs="Angsana New"/>
+          <w:sz w:val="32"/>
+          <w:szCs w:val="32"/>
+        </w:rPr>
+        <w:t>eight</w:t>
+      </w:r>
+      <w:r>
+        <w:rPr>
+          <w:rFonts w:asciiTheme="majorBidi" w:hAnsiTheme="majorBidi" w:cs="Angsana New" w:hint="cs"/>
+          <w:sz w:val="32"/>
+          <w:szCs w:val="32"/>
+          <w:cs/>
+        </w:rPr>
+        <w:t xml:space="preserve"> ที่ตรงกับประเภทของโมเดล</w:t>
+      </w:r>
+      <w:r>
+        <w:rPr>
+          <w:rFonts w:asciiTheme="majorBidi" w:hAnsiTheme="majorBidi" w:cs="Angsana New"/>
+          <w:sz w:val="32"/>
+          <w:szCs w:val="32"/>
+        </w:rPr>
+        <w:t xml:space="preserve"> </w:t>
+      </w:r>
     </w:p>
     <w:p>
       <w:pPr>
@@ -11118,6 +11297,195 @@
           <w:numId w:val="2"/>
         </w:numPr>
         <w:rPr>
+          <w:rFonts w:asciiTheme="majorBidi" w:hAnsiTheme="majorBidi" w:cstheme="majorBidi"/>
+          <w:sz w:val="32"/>
+          <w:szCs w:val="32"/>
+        </w:rPr>
+      </w:pPr>
+      <w:r>
+        <w:rPr>
+          <w:rFonts w:asciiTheme="majorBidi" w:hAnsiTheme="majorBidi" w:cstheme="majorBidi" w:hint="cs"/>
+          <w:sz w:val="32"/>
+          <w:szCs w:val="32"/>
+          <w:cs/>
+        </w:rPr>
+        <w:t>กดปุ่ม</w:t>
+      </w:r>
+      <w:r>
+        <w:rPr>
+          <w:rFonts w:asciiTheme="majorBidi" w:hAnsiTheme="majorBidi" w:cstheme="majorBidi" w:hint="cs"/>
+          <w:sz w:val="32"/>
+          <w:szCs w:val="32"/>
+          <w:cs/>
+        </w:rPr>
+        <w:t>สำหรับเพิ่มสินค้าเข้าสู่ตลาดซื้อขาย</w:t>
+      </w:r>
+      <w:r>
+        <w:rPr>
+          <w:rFonts w:asciiTheme="majorBidi" w:hAnsiTheme="majorBidi" w:cstheme="majorBidi" w:hint="cs"/>
+          <w:sz w:val="32"/>
+          <w:szCs w:val="32"/>
+          <w:cs/>
+        </w:rPr>
+        <w:t xml:space="preserve"> จากนั้นรอผลการ</w:t>
+      </w:r>
+      <w:r>
+        <w:rPr>
+          <w:rFonts w:asciiTheme="majorBidi" w:hAnsiTheme="majorBidi" w:cstheme="majorBidi" w:hint="cs"/>
+          <w:sz w:val="32"/>
+          <w:szCs w:val="32"/>
+          <w:cs/>
+        </w:rPr>
+        <w:t xml:space="preserve">ตรวจสอบไฟล์ </w:t>
+      </w:r>
+      <w:r>
+        <w:rPr>
+          <w:rFonts w:asciiTheme="majorBidi" w:hAnsiTheme="majorBidi" w:cstheme="majorBidi"/>
+          <w:sz w:val="32"/>
+          <w:szCs w:val="32"/>
+        </w:rPr>
+        <w:t>Weight</w:t>
+      </w:r>
+      <w:r>
+        <w:rPr>
+          <w:rFonts w:asciiTheme="majorBidi" w:hAnsiTheme="majorBidi" w:cstheme="majorBidi" w:hint="cs"/>
+          <w:sz w:val="32"/>
+          <w:szCs w:val="32"/>
+          <w:cs/>
+        </w:rPr>
+        <w:t xml:space="preserve"> ที่ทำการ </w:t>
+      </w:r>
+      <w:r>
+        <w:rPr>
+          <w:rFonts w:asciiTheme="majorBidi" w:hAnsiTheme="majorBidi" w:cstheme="majorBidi"/>
+          <w:sz w:val="32"/>
+          <w:szCs w:val="32"/>
+        </w:rPr>
+        <w:t xml:space="preserve">Upload </w:t>
+      </w:r>
+      <w:r>
+        <w:rPr>
+          <w:rFonts w:asciiTheme="majorBidi" w:hAnsiTheme="majorBidi" w:cstheme="majorBidi" w:hint="cs"/>
+          <w:sz w:val="32"/>
+          <w:szCs w:val="32"/>
+          <w:cs/>
+        </w:rPr>
+        <w:t>เข้ามาว่าสามารถเข้ากับ</w:t>
+      </w:r>
+      <w:r>
+        <w:rPr>
+          <w:rFonts w:asciiTheme="majorBidi" w:hAnsiTheme="majorBidi" w:cstheme="majorBidi"/>
+          <w:sz w:val="32"/>
+          <w:szCs w:val="32"/>
+        </w:rPr>
+        <w:t xml:space="preserve"> Model </w:t>
+      </w:r>
+      <w:r>
+        <w:rPr>
+          <w:rFonts w:asciiTheme="majorBidi" w:hAnsiTheme="majorBidi" w:cstheme="majorBidi" w:hint="cs"/>
+          <w:sz w:val="32"/>
+          <w:szCs w:val="32"/>
+          <w:cs/>
+        </w:rPr>
+        <w:t>ที่เตรียมเอาไว้ได้หรือไม่</w:t>
+      </w:r>
+    </w:p>
+    <w:p>
+      <w:pPr>
+        <w:pStyle w:val="a7"/>
+        <w:numPr>
+          <w:ilvl w:val="3"/>
+          <w:numId w:val="2"/>
+        </w:numPr>
+        <w:rPr>
+          <w:rFonts w:asciiTheme="majorBidi" w:hAnsiTheme="majorBidi" w:cstheme="majorBidi"/>
+          <w:sz w:val="32"/>
+          <w:szCs w:val="32"/>
+        </w:rPr>
+      </w:pPr>
+      <w:r>
+        <w:rPr>
+          <w:rFonts w:asciiTheme="majorBidi" w:hAnsiTheme="majorBidi" w:cstheme="majorBidi" w:hint="cs"/>
+          <w:sz w:val="32"/>
+          <w:szCs w:val="32"/>
+          <w:cs/>
+        </w:rPr>
+        <w:t>หากไม่สามารถเข้ากันได้หรือ</w:t>
+      </w:r>
+      <w:r>
+        <w:rPr>
+          <w:rFonts w:asciiTheme="majorBidi" w:hAnsiTheme="majorBidi" w:cstheme="majorBidi" w:hint="cs"/>
+          <w:sz w:val="32"/>
+          <w:szCs w:val="32"/>
+          <w:cs/>
+        </w:rPr>
+        <w:t>เก</w:t>
+      </w:r>
+      <w:r>
+        <w:rPr>
+          <w:rFonts w:asciiTheme="majorBidi" w:hAnsiTheme="majorBidi" w:cstheme="majorBidi" w:hint="cs"/>
+          <w:sz w:val="32"/>
+          <w:szCs w:val="32"/>
+          <w:cs/>
+        </w:rPr>
+        <w:t>ิดข้อผิดพลาด</w:t>
+      </w:r>
+      <w:r>
+        <w:rPr>
+          <w:rFonts w:asciiTheme="majorBidi" w:hAnsiTheme="majorBidi" w:cstheme="majorBidi" w:hint="cs"/>
+          <w:sz w:val="32"/>
+          <w:szCs w:val="32"/>
+          <w:cs/>
+        </w:rPr>
+        <w:t xml:space="preserve"> จะแสดงหน้าต่างแจ้งเตือนว่าการเพิ่มสินค้านั้นไม่สำเร็จ</w:t>
+      </w:r>
+    </w:p>
+    <w:p>
+      <w:pPr>
+        <w:pStyle w:val="a7"/>
+        <w:numPr>
+          <w:ilvl w:val="3"/>
+          <w:numId w:val="2"/>
+        </w:numPr>
+        <w:rPr>
+          <w:rFonts w:asciiTheme="majorBidi" w:hAnsiTheme="majorBidi" w:cstheme="majorBidi"/>
+          <w:sz w:val="32"/>
+          <w:szCs w:val="32"/>
+        </w:rPr>
+      </w:pPr>
+      <w:r>
+        <w:rPr>
+          <w:rFonts w:asciiTheme="majorBidi" w:hAnsiTheme="majorBidi" w:cstheme="majorBidi" w:hint="cs"/>
+          <w:sz w:val="32"/>
+          <w:szCs w:val="32"/>
+          <w:cs/>
+        </w:rPr>
+        <w:t xml:space="preserve"> </w:t>
+      </w:r>
+      <w:r>
+        <w:rPr>
+          <w:rFonts w:asciiTheme="majorBidi" w:hAnsiTheme="majorBidi" w:cstheme="majorBidi" w:hint="cs"/>
+          <w:sz w:val="32"/>
+          <w:szCs w:val="32"/>
+          <w:cs/>
+        </w:rPr>
+        <w:t>หากสามารถเพิ่มได้สำเร็จจะแสดง</w:t>
+      </w:r>
+      <w:r>
+        <w:rPr>
+          <w:rFonts w:asciiTheme="majorBidi" w:hAnsiTheme="majorBidi" w:cstheme="majorBidi" w:hint="cs"/>
+          <w:sz w:val="32"/>
+          <w:szCs w:val="32"/>
+          <w:cs/>
+        </w:rPr>
+        <w:t>หน้าต่างแจ้งเตือนว่าการเพิ่มสินค้านั้นสำเร็จ</w:t>
+      </w:r>
+    </w:p>
+    <w:p>
+      <w:pPr>
+        <w:pStyle w:val="a7"/>
+        <w:ind w:left="1440"/>
+        <w:rPr>
           <w:rFonts w:asciiTheme="majorBidi" w:hAnsiTheme="majorBidi" w:cstheme="majorBidi" w:hint="cs"/>
           <w:sz w:val="32"/>
           <w:szCs w:val="32"/>
@@ -11151,6 +11519,422 @@
       <w:pPr>
         <w:pStyle w:val="a7"/>
         <w:numPr>
+          <w:ilvl w:val="0"/>
+          <w:numId w:val="38"/>
+        </w:numPr>
+        <w:rPr>
+          <w:rFonts w:asciiTheme="majorBidi" w:hAnsiTheme="majorBidi" w:cstheme="majorBidi"/>
+          <w:sz w:val="32"/>
+          <w:szCs w:val="32"/>
+        </w:rPr>
+      </w:pPr>
+      <w:r>
+        <w:rPr>
+          <w:rFonts w:asciiTheme="majorBidi" w:hAnsiTheme="majorBidi" w:cstheme="majorBidi" w:hint="cs"/>
+          <w:sz w:val="32"/>
+          <w:szCs w:val="32"/>
+          <w:cs/>
+        </w:rPr>
+        <w:t>เลือกสินค้าที่ผู้ใช้เป็นเจ้าของและต้องการแก้ไข และไปยังหน้าสินค้านั้น</w:t>
+      </w:r>
+    </w:p>
+    <w:p>
+      <w:pPr>
+        <w:pStyle w:val="a7"/>
+        <w:numPr>
+          <w:ilvl w:val="0"/>
+          <w:numId w:val="38"/>
+        </w:numPr>
+        <w:rPr>
+          <w:rFonts w:asciiTheme="majorBidi" w:hAnsiTheme="majorBidi" w:cstheme="majorBidi"/>
+          <w:sz w:val="32"/>
+          <w:szCs w:val="32"/>
+        </w:rPr>
+      </w:pPr>
+      <w:r>
+        <w:rPr>
+          <w:rFonts w:asciiTheme="majorBidi" w:hAnsiTheme="majorBidi" w:cstheme="majorBidi" w:hint="cs"/>
+          <w:sz w:val="32"/>
+          <w:szCs w:val="32"/>
+          <w:cs/>
+        </w:rPr>
+        <w:t>กดปุ่ม</w:t>
+      </w:r>
+      <w:r>
+        <w:rPr>
+          <w:rFonts w:asciiTheme="majorBidi" w:hAnsiTheme="majorBidi" w:cstheme="majorBidi" w:hint="cs"/>
+          <w:sz w:val="32"/>
+          <w:szCs w:val="32"/>
+          <w:cs/>
+        </w:rPr>
+        <w:t>สำหรับไปหน้าแก้ไขข้อมูลสินค้า</w:t>
+      </w:r>
+    </w:p>
+    <w:p>
+      <w:pPr>
+        <w:pStyle w:val="a7"/>
+        <w:numPr>
+          <w:ilvl w:val="0"/>
+          <w:numId w:val="38"/>
+        </w:numPr>
+        <w:rPr>
+          <w:rFonts w:asciiTheme="majorBidi" w:hAnsiTheme="majorBidi" w:cstheme="majorBidi"/>
+          <w:sz w:val="32"/>
+          <w:szCs w:val="32"/>
+        </w:rPr>
+      </w:pPr>
+      <w:r>
+        <w:rPr>
+          <w:rFonts w:asciiTheme="majorBidi" w:hAnsiTheme="majorBidi" w:cstheme="majorBidi" w:hint="cs"/>
+          <w:sz w:val="32"/>
+          <w:szCs w:val="32"/>
+          <w:cs/>
+        </w:rPr>
+        <w:t>เลือกช่องข้อความที่ต้องทำการเปลี่ยนข้อมูล</w:t>
+      </w:r>
+    </w:p>
+    <w:p>
+      <w:pPr>
+        <w:pStyle w:val="a7"/>
+        <w:numPr>
+          <w:ilvl w:val="0"/>
+          <w:numId w:val="38"/>
+        </w:numPr>
+        <w:rPr>
+          <w:rFonts w:asciiTheme="majorBidi" w:hAnsiTheme="majorBidi" w:cstheme="majorBidi"/>
+          <w:sz w:val="32"/>
+          <w:szCs w:val="32"/>
+        </w:rPr>
+      </w:pPr>
+      <w:r>
+        <w:rPr>
+          <w:rFonts w:asciiTheme="majorBidi" w:hAnsiTheme="majorBidi" w:cstheme="majorBidi" w:hint="cs"/>
+          <w:sz w:val="32"/>
+          <w:szCs w:val="32"/>
+          <w:cs/>
+        </w:rPr>
+        <w:t>ทำการเปลี่ยนข้อมูลในช่องข้อความ</w:t>
+      </w:r>
+    </w:p>
+    <w:p>
+      <w:pPr>
+        <w:pStyle w:val="a7"/>
+        <w:numPr>
+          <w:ilvl w:val="0"/>
+          <w:numId w:val="38"/>
+        </w:numPr>
+        <w:rPr>
+          <w:rFonts w:asciiTheme="majorBidi" w:hAnsiTheme="majorBidi" w:cstheme="majorBidi"/>
+          <w:sz w:val="32"/>
+          <w:szCs w:val="32"/>
+        </w:rPr>
+      </w:pPr>
+      <w:r>
+        <w:rPr>
+          <w:rFonts w:asciiTheme="majorBidi" w:hAnsiTheme="majorBidi" w:cstheme="majorBidi" w:hint="cs"/>
+          <w:sz w:val="32"/>
+          <w:szCs w:val="32"/>
+          <w:cs/>
+        </w:rPr>
+        <w:lastRenderedPageBreak/>
+        <w:t xml:space="preserve">หากต้องการเปลี่ยนรูปภาพสินค้าหรือไฟล์ </w:t>
+      </w:r>
+      <w:r>
+        <w:rPr>
+          <w:rFonts w:asciiTheme="majorBidi" w:hAnsiTheme="majorBidi" w:cstheme="majorBidi"/>
+          <w:sz w:val="32"/>
+          <w:szCs w:val="32"/>
+        </w:rPr>
+        <w:t xml:space="preserve">Weight </w:t>
+      </w:r>
+      <w:r>
+        <w:rPr>
+          <w:rFonts w:asciiTheme="majorBidi" w:hAnsiTheme="majorBidi" w:cstheme="majorBidi" w:hint="cs"/>
+          <w:sz w:val="32"/>
+          <w:szCs w:val="32"/>
+          <w:cs/>
+        </w:rPr>
+        <w:t>ของสินค้าก็ทำการ</w:t>
+      </w:r>
+      <w:proofErr w:type="spellStart"/>
+      <w:r>
+        <w:rPr>
+          <w:rFonts w:asciiTheme="majorBidi" w:hAnsiTheme="majorBidi" w:cstheme="majorBidi" w:hint="cs"/>
+          <w:sz w:val="32"/>
+          <w:szCs w:val="32"/>
+          <w:cs/>
+        </w:rPr>
+        <w:t>อัปโห</w:t>
+      </w:r>
+      <w:proofErr w:type="spellEnd"/>
+      <w:r>
+        <w:rPr>
+          <w:rFonts w:asciiTheme="majorBidi" w:hAnsiTheme="majorBidi" w:cstheme="majorBidi" w:hint="cs"/>
+          <w:sz w:val="32"/>
+          <w:szCs w:val="32"/>
+          <w:cs/>
+        </w:rPr>
+        <w:t>ลดใหม่ได้ แต่ถ้าหากไม่ต้องการแก้ไขก็ให้ปล่อยทิ้งว่างเอาไว้</w:t>
+      </w:r>
+    </w:p>
+    <w:p>
+      <w:pPr>
+        <w:pStyle w:val="a7"/>
+        <w:numPr>
+          <w:ilvl w:val="0"/>
+          <w:numId w:val="19"/>
+        </w:numPr>
+        <w:rPr>
+          <w:rFonts w:asciiTheme="majorBidi" w:hAnsiTheme="majorBidi" w:cstheme="majorBidi"/>
+          <w:sz w:val="32"/>
+          <w:szCs w:val="32"/>
+        </w:rPr>
+      </w:pPr>
+      <w:r>
+        <w:rPr>
+          <w:rFonts w:asciiTheme="majorBidi" w:hAnsiTheme="majorBidi" w:cstheme="majorBidi" w:hint="cs"/>
+          <w:sz w:val="32"/>
+          <w:szCs w:val="32"/>
+          <w:cs/>
+        </w:rPr>
+        <w:t>เมื่อทำการเปลี่ยนข้อมูลของสินค้าเสร็จสิ้น ให้กดปุ่ม</w:t>
+      </w:r>
+      <w:r>
+        <w:rPr>
+          <w:rFonts w:asciiTheme="majorBidi" w:hAnsiTheme="majorBidi" w:cstheme="majorBidi" w:hint="cs"/>
+          <w:sz w:val="32"/>
+          <w:szCs w:val="32"/>
+          <w:cs/>
+        </w:rPr>
+        <w:t>สำหรับแก้ไขข้อมูลสินค้า</w:t>
+      </w:r>
+    </w:p>
+    <w:p>
+      <w:pPr>
+        <w:pStyle w:val="a7"/>
+        <w:numPr>
+          <w:ilvl w:val="0"/>
+          <w:numId w:val="19"/>
+        </w:numPr>
+        <w:rPr>
+          <w:rFonts w:asciiTheme="majorBidi" w:hAnsiTheme="majorBidi" w:cstheme="majorBidi"/>
+          <w:sz w:val="32"/>
+          <w:szCs w:val="32"/>
+        </w:rPr>
+      </w:pPr>
+      <w:r>
+        <w:rPr>
+          <w:rFonts w:asciiTheme="majorBidi" w:hAnsiTheme="majorBidi" w:cs="Angsana New"/>
+          <w:sz w:val="32"/>
+          <w:szCs w:val="32"/>
+          <w:cs/>
+        </w:rPr>
+        <w:t>จากนั้น</w:t>
+      </w:r>
+      <w:r>
+        <w:rPr>
+          <w:rFonts w:asciiTheme="majorBidi" w:hAnsiTheme="majorBidi" w:cs="Angsana New" w:hint="cs"/>
+          <w:sz w:val="32"/>
+          <w:szCs w:val="32"/>
+          <w:cs/>
+        </w:rPr>
+        <w:t>ถ้ามีการ</w:t>
+      </w:r>
+      <w:proofErr w:type="spellStart"/>
+      <w:r>
+        <w:rPr>
+          <w:rFonts w:asciiTheme="majorBidi" w:hAnsiTheme="majorBidi" w:cs="Angsana New" w:hint="cs"/>
+          <w:sz w:val="32"/>
+          <w:szCs w:val="32"/>
+          <w:cs/>
+        </w:rPr>
+        <w:t>อัปโห</w:t>
+      </w:r>
+      <w:proofErr w:type="spellEnd"/>
+      <w:r>
+        <w:rPr>
+          <w:rFonts w:asciiTheme="majorBidi" w:hAnsiTheme="majorBidi" w:cs="Angsana New" w:hint="cs"/>
+          <w:sz w:val="32"/>
+          <w:szCs w:val="32"/>
+          <w:cs/>
+        </w:rPr>
+        <w:t xml:space="preserve">ลดไฟล์ </w:t>
+      </w:r>
+      <w:r>
+        <w:rPr>
+          <w:rFonts w:asciiTheme="majorBidi" w:hAnsiTheme="majorBidi" w:cs="Angsana New"/>
+          <w:sz w:val="32"/>
+          <w:szCs w:val="32"/>
+        </w:rPr>
+        <w:t xml:space="preserve">Weight  </w:t>
+      </w:r>
+      <w:r>
+        <w:rPr>
+          <w:rFonts w:asciiTheme="majorBidi" w:hAnsiTheme="majorBidi" w:cs="Angsana New" w:hint="cs"/>
+          <w:sz w:val="32"/>
+          <w:szCs w:val="32"/>
+          <w:cs/>
+        </w:rPr>
+        <w:t>ใหม่ต้องรอ</w:t>
+      </w:r>
+      <w:r>
+        <w:rPr>
+          <w:rFonts w:asciiTheme="majorBidi" w:hAnsiTheme="majorBidi" w:cs="Angsana New"/>
+          <w:sz w:val="32"/>
+          <w:szCs w:val="32"/>
+          <w:cs/>
+        </w:rPr>
+        <w:t xml:space="preserve">ผลการตรวจสอบไฟล์ </w:t>
+      </w:r>
+      <w:r>
+        <w:rPr>
+          <w:rFonts w:asciiTheme="majorBidi" w:hAnsiTheme="majorBidi" w:cstheme="majorBidi"/>
+          <w:sz w:val="32"/>
+          <w:szCs w:val="32"/>
+        </w:rPr>
+        <w:t xml:space="preserve">Weight </w:t>
+      </w:r>
+      <w:r>
+        <w:rPr>
+          <w:rFonts w:asciiTheme="majorBidi" w:hAnsiTheme="majorBidi" w:cs="Angsana New"/>
+          <w:sz w:val="32"/>
+          <w:szCs w:val="32"/>
+          <w:cs/>
+        </w:rPr>
+        <w:t xml:space="preserve">ที่ทำการ </w:t>
+      </w:r>
+      <w:r>
+        <w:rPr>
+          <w:rFonts w:asciiTheme="majorBidi" w:hAnsiTheme="majorBidi" w:cstheme="majorBidi"/>
+          <w:sz w:val="32"/>
+          <w:szCs w:val="32"/>
+        </w:rPr>
+        <w:t xml:space="preserve">Upload </w:t>
+      </w:r>
+      <w:r>
+        <w:rPr>
+          <w:rFonts w:asciiTheme="majorBidi" w:hAnsiTheme="majorBidi" w:cs="Angsana New"/>
+          <w:sz w:val="32"/>
+          <w:szCs w:val="32"/>
+          <w:cs/>
+        </w:rPr>
+        <w:t xml:space="preserve">เข้ามาว่าสามารถเข้ากับ </w:t>
+      </w:r>
+      <w:r>
+        <w:rPr>
+          <w:rFonts w:asciiTheme="majorBidi" w:hAnsiTheme="majorBidi" w:cstheme="majorBidi"/>
+          <w:sz w:val="32"/>
+          <w:szCs w:val="32"/>
+        </w:rPr>
+        <w:t xml:space="preserve">Model </w:t>
+      </w:r>
+      <w:r>
+        <w:rPr>
+          <w:rFonts w:asciiTheme="majorBidi" w:hAnsiTheme="majorBidi" w:cs="Angsana New"/>
+          <w:sz w:val="32"/>
+          <w:szCs w:val="32"/>
+          <w:cs/>
+        </w:rPr>
+        <w:t>ที่เตรียมเอาไว้ได้หรือไม่</w:t>
+      </w:r>
+    </w:p>
+    <w:p>
+      <w:pPr>
+        <w:pStyle w:val="a7"/>
+        <w:numPr>
+          <w:ilvl w:val="0"/>
+          <w:numId w:val="19"/>
+        </w:numPr>
+        <w:rPr>
+          <w:rFonts w:asciiTheme="majorBidi" w:hAnsiTheme="majorBidi" w:cstheme="majorBidi"/>
+          <w:sz w:val="32"/>
+          <w:szCs w:val="32"/>
+        </w:rPr>
+      </w:pPr>
+      <w:r>
+        <w:rPr>
+          <w:rFonts w:asciiTheme="majorBidi" w:hAnsiTheme="majorBidi" w:cs="Angsana New"/>
+          <w:sz w:val="32"/>
+          <w:szCs w:val="32"/>
+          <w:cs/>
+        </w:rPr>
+        <w:t>หากไม่สามารถเข้ากันได้หรือเกิดข้อผิดพลาด จะแสดงหน้าต่างแจ้งเตือนว่าการ</w:t>
+      </w:r>
+      <w:r>
+        <w:rPr>
+          <w:rFonts w:asciiTheme="majorBidi" w:hAnsiTheme="majorBidi" w:cs="Angsana New" w:hint="cs"/>
+          <w:sz w:val="32"/>
+          <w:szCs w:val="32"/>
+          <w:cs/>
+        </w:rPr>
+        <w:t>แก้ไขข้อมูล</w:t>
+      </w:r>
+      <w:r>
+        <w:rPr>
+          <w:rFonts w:asciiTheme="majorBidi" w:hAnsiTheme="majorBidi" w:cs="Angsana New"/>
+          <w:sz w:val="32"/>
+          <w:szCs w:val="32"/>
+          <w:cs/>
+        </w:rPr>
+        <w:t>สินค้านั้นไม่สำเร็จ</w:t>
+      </w:r>
+    </w:p>
+    <w:p>
+      <w:pPr>
+        <w:pStyle w:val="a7"/>
+        <w:numPr>
+          <w:ilvl w:val="0"/>
+          <w:numId w:val="19"/>
+        </w:numPr>
+        <w:rPr>
+          <w:rFonts w:asciiTheme="majorBidi" w:hAnsiTheme="majorBidi" w:cstheme="majorBidi"/>
+          <w:sz w:val="32"/>
+          <w:szCs w:val="32"/>
+        </w:rPr>
+      </w:pPr>
+      <w:r>
+        <w:rPr>
+          <w:rFonts w:asciiTheme="majorBidi" w:hAnsiTheme="majorBidi" w:cs="Angsana New"/>
+          <w:sz w:val="32"/>
+          <w:szCs w:val="32"/>
+          <w:cs/>
+        </w:rPr>
+        <w:t xml:space="preserve"> หากสามารถเพิ่มได้สำเร็จจะแสดงหน้าต่างแจ้งเตือนว่าการ</w:t>
+      </w:r>
+      <w:r>
+        <w:rPr>
+          <w:rFonts w:asciiTheme="majorBidi" w:hAnsiTheme="majorBidi" w:cs="Angsana New" w:hint="cs"/>
+          <w:sz w:val="32"/>
+          <w:szCs w:val="32"/>
+          <w:cs/>
+        </w:rPr>
+        <w:t>แก้ไขข้อมูล</w:t>
+      </w:r>
+      <w:r>
+        <w:rPr>
+          <w:rFonts w:asciiTheme="majorBidi" w:hAnsiTheme="majorBidi" w:cs="Angsana New"/>
+          <w:sz w:val="32"/>
+          <w:szCs w:val="32"/>
+          <w:cs/>
+        </w:rPr>
+        <w:t>สินค้านั้นสำเร็จ</w:t>
+      </w:r>
+    </w:p>
+    <w:p>
+      <w:pPr>
+        <w:pStyle w:val="a7"/>
+        <w:ind w:left="1512"/>
+        <w:rPr>
+          <w:rFonts w:asciiTheme="majorBidi" w:hAnsiTheme="majorBidi" w:cstheme="majorBidi" w:hint="cs"/>
+          <w:sz w:val="32"/>
+          <w:szCs w:val="32"/>
+        </w:rPr>
+      </w:pPr>
+    </w:p>
+    <w:p>
+      <w:pPr>
+        <w:pStyle w:val="a7"/>
+        <w:numPr>
           <w:ilvl w:val="1"/>
           <w:numId w:val="2"/>
         </w:numPr>
@@ -11174,6 +11958,177 @@
       <w:pPr>
         <w:pStyle w:val="a7"/>
         <w:numPr>
+          <w:ilvl w:val="3"/>
+          <w:numId w:val="2"/>
+        </w:numPr>
+        <w:rPr>
+          <w:rFonts w:asciiTheme="majorBidi" w:hAnsiTheme="majorBidi" w:cstheme="majorBidi"/>
+          <w:sz w:val="32"/>
+          <w:szCs w:val="32"/>
+        </w:rPr>
+      </w:pPr>
+      <w:r>
+        <w:rPr>
+          <w:rFonts w:asciiTheme="majorBidi" w:hAnsiTheme="majorBidi" w:cstheme="majorBidi" w:hint="cs"/>
+          <w:sz w:val="32"/>
+          <w:szCs w:val="32"/>
+          <w:cs/>
+        </w:rPr>
+        <w:t>เลือกสินค้า</w:t>
+      </w:r>
+      <w:r>
+        <w:rPr>
+          <w:rFonts w:asciiTheme="majorBidi" w:hAnsiTheme="majorBidi" w:cstheme="majorBidi" w:hint="cs"/>
+          <w:sz w:val="32"/>
+          <w:szCs w:val="32"/>
+          <w:cs/>
+        </w:rPr>
+        <w:t>จากหน้าตลาดซื้อขาย</w:t>
+      </w:r>
+      <w:r>
+        <w:rPr>
+          <w:rFonts w:asciiTheme="majorBidi" w:hAnsiTheme="majorBidi" w:cstheme="majorBidi" w:hint="cs"/>
+          <w:sz w:val="32"/>
+          <w:szCs w:val="32"/>
+          <w:cs/>
+        </w:rPr>
+        <w:t>ที่</w:t>
+      </w:r>
+      <w:r>
+        <w:rPr>
+          <w:rFonts w:asciiTheme="majorBidi" w:hAnsiTheme="majorBidi" w:cstheme="majorBidi" w:hint="cs"/>
+          <w:sz w:val="32"/>
+          <w:szCs w:val="32"/>
+          <w:cs/>
+        </w:rPr>
+        <w:t>ต้องการใช้งาน</w:t>
+      </w:r>
+    </w:p>
+    <w:p>
+      <w:pPr>
+        <w:pStyle w:val="a7"/>
+        <w:numPr>
+          <w:ilvl w:val="3"/>
+          <w:numId w:val="2"/>
+        </w:numPr>
+        <w:rPr>
+          <w:rFonts w:asciiTheme="majorBidi" w:hAnsiTheme="majorBidi" w:cstheme="majorBidi"/>
+          <w:sz w:val="32"/>
+          <w:szCs w:val="32"/>
+        </w:rPr>
+      </w:pPr>
+      <w:r>
+        <w:rPr>
+          <w:rFonts w:asciiTheme="majorBidi" w:hAnsiTheme="majorBidi" w:cstheme="majorBidi" w:hint="cs"/>
+          <w:sz w:val="32"/>
+          <w:szCs w:val="32"/>
+          <w:cs/>
+        </w:rPr>
+        <w:t xml:space="preserve">เข้าสู่หน้าสินค้านั้นๆ และอ่านละเอียดของ </w:t>
+      </w:r>
+      <w:r>
+        <w:rPr>
+          <w:rFonts w:asciiTheme="majorBidi" w:hAnsiTheme="majorBidi" w:cstheme="majorBidi"/>
+          <w:sz w:val="32"/>
+          <w:szCs w:val="32"/>
+        </w:rPr>
+        <w:t xml:space="preserve">Weight </w:t>
+      </w:r>
+      <w:r>
+        <w:rPr>
+          <w:rFonts w:asciiTheme="majorBidi" w:hAnsiTheme="majorBidi" w:cstheme="majorBidi" w:hint="cs"/>
+          <w:sz w:val="32"/>
+          <w:szCs w:val="32"/>
+          <w:cs/>
+        </w:rPr>
+        <w:t>ที่อยู่ในสินค้า</w:t>
+      </w:r>
+    </w:p>
+    <w:p>
+      <w:pPr>
+        <w:pStyle w:val="a7"/>
+        <w:numPr>
+          <w:ilvl w:val="3"/>
+          <w:numId w:val="2"/>
+        </w:numPr>
+        <w:rPr>
+          <w:rFonts w:asciiTheme="majorBidi" w:hAnsiTheme="majorBidi" w:cstheme="majorBidi"/>
+          <w:sz w:val="32"/>
+          <w:szCs w:val="32"/>
+        </w:rPr>
+      </w:pPr>
+      <w:r>
+        <w:rPr>
+          <w:rFonts w:asciiTheme="majorBidi" w:hAnsiTheme="majorBidi" w:cstheme="majorBidi" w:hint="cs"/>
+          <w:sz w:val="32"/>
+          <w:szCs w:val="32"/>
+          <w:cs/>
+        </w:rPr>
+        <w:t>หากต้องการใช้งานให้กด</w:t>
+      </w:r>
+      <w:r>
+        <w:rPr>
+          <w:rFonts w:asciiTheme="majorBidi" w:hAnsiTheme="majorBidi" w:cstheme="majorBidi" w:hint="cs"/>
+          <w:sz w:val="32"/>
+          <w:szCs w:val="32"/>
+          <w:cs/>
+        </w:rPr>
+        <w:t xml:space="preserve">ปุ่มสำหรับเปิดใช้งานสินค้าในหน้า </w:t>
+      </w:r>
+      <w:r>
+        <w:rPr>
+          <w:rFonts w:asciiTheme="majorBidi" w:hAnsiTheme="majorBidi" w:cstheme="majorBidi"/>
+          <w:sz w:val="32"/>
+          <w:szCs w:val="32"/>
+        </w:rPr>
+        <w:t>Image processing application</w:t>
+      </w:r>
+    </w:p>
+    <w:p>
+      <w:pPr>
+        <w:pStyle w:val="a7"/>
+        <w:numPr>
+          <w:ilvl w:val="3"/>
+          <w:numId w:val="2"/>
+        </w:numPr>
+        <w:rPr>
+          <w:rFonts w:asciiTheme="majorBidi" w:hAnsiTheme="majorBidi" w:cstheme="majorBidi"/>
+          <w:sz w:val="32"/>
+          <w:szCs w:val="32"/>
+        </w:rPr>
+      </w:pPr>
+      <w:r>
+        <w:rPr>
+          <w:rFonts w:asciiTheme="majorBidi" w:hAnsiTheme="majorBidi" w:cstheme="majorBidi" w:hint="cs"/>
+          <w:sz w:val="32"/>
+          <w:szCs w:val="32"/>
+          <w:cs/>
+        </w:rPr>
+        <w:t>หากสำเร็จจะแสดงหน้าต่างแจ้งเตือนว่าเปิดใช้สินค้าสำเร็จ</w:t>
+      </w:r>
+    </w:p>
+    <w:p>
+      <w:pPr>
+        <w:rPr>
+          <w:rFonts w:asciiTheme="majorBidi" w:hAnsiTheme="majorBidi" w:cstheme="majorBidi" w:hint="cs"/>
+          <w:sz w:val="32"/>
+          <w:szCs w:val="32"/>
+        </w:rPr>
+      </w:pPr>
+      <w:r>
+        <w:rPr>
+          <w:rFonts w:asciiTheme="majorBidi" w:hAnsiTheme="majorBidi" w:cstheme="majorBidi"/>
+          <w:sz w:val="32"/>
+          <w:szCs w:val="32"/>
+          <w:cs/>
+        </w:rPr>
+        <w:br w:type="page"/>
+      </w:r>
+    </w:p>
+    <w:p>
+      <w:pPr>
+        <w:pStyle w:val="a7"/>
+        <w:numPr>
           <w:ilvl w:val="0"/>
           <w:numId w:val="2"/>
         </w:numPr>
@@ -11191,6 +12146,7 @@
           <w:szCs w:val="32"/>
           <w:cs/>
         </w:rPr>
+        <w:lastRenderedPageBreak/>
         <w:t xml:space="preserve">การใช้งาน </w:t>
       </w:r>
       <w:r>
@@ -11259,7 +12215,6 @@
           <w:szCs w:val="32"/>
           <w:lang w:val="th-TH"/>
         </w:rPr>
-        <w:lastRenderedPageBreak/>
         <w:drawing>
           <wp:anchor distT="0" distB="0" distL="114300" distR="114300" simplePos="0" relativeHeight="251783168" behindDoc="0" locked="0" layoutInCell="1" allowOverlap="1" wp14:anchorId="1F6F3C7B" wp14:editId="4373FAEC">
             <wp:simplePos x="0" y="0"/>
@@ -11864,6 +12819,7 @@
           <w:szCs w:val="32"/>
         </w:rPr>
       </w:pPr>
+      <w:bookmarkStart w:id="0" w:name="_Hlk135426609"/>
       <w:r>
         <w:rPr>
           <w:rFonts w:asciiTheme="majorBidi" w:hAnsiTheme="majorBidi" w:cstheme="majorBidi" w:hint="cs"/>
@@ -11882,6 +12838,7 @@
         <w:t>Web application</w:t>
       </w:r>
     </w:p>
+    <w:bookmarkEnd w:id="0"/>
     <w:p>
       <w:pPr>
         <w:pStyle w:val="a7"/>
@@ -11971,6 +12928,17 @@
     <w:p>
       <w:pPr>
         <w:pStyle w:val="a7"/>
+        <w:ind w:left="1512"/>
+        <w:rPr>
+          <w:rFonts w:asciiTheme="majorBidi" w:hAnsiTheme="majorBidi" w:cstheme="majorBidi" w:hint="cs"/>
+          <w:sz w:val="32"/>
+          <w:szCs w:val="32"/>
+        </w:rPr>
+      </w:pPr>
+    </w:p>
+    <w:p>
+      <w:pPr>
+        <w:pStyle w:val="a7"/>
         <w:numPr>
           <w:ilvl w:val="1"/>
           <w:numId w:val="2"/>
@@ -11996,6 +12964,288 @@
         <w:pStyle w:val="a7"/>
         <w:numPr>
           <w:ilvl w:val="0"/>
+          <w:numId w:val="39"/>
+        </w:numPr>
+        <w:rPr>
+          <w:rFonts w:asciiTheme="majorBidi" w:hAnsiTheme="majorBidi" w:cstheme="majorBidi"/>
+          <w:sz w:val="32"/>
+          <w:szCs w:val="32"/>
+        </w:rPr>
+      </w:pPr>
+      <w:r>
+        <w:rPr>
+          <w:rFonts w:asciiTheme="majorBidi" w:hAnsiTheme="majorBidi" w:cstheme="majorBidi" w:hint="cs"/>
+          <w:sz w:val="32"/>
+          <w:szCs w:val="32"/>
+          <w:cs/>
+        </w:rPr>
+        <w:t>เลือกโฟลเดอร์ที่ต้องการประมวลผลด้วย</w:t>
+      </w:r>
+      <w:r>
+        <w:rPr>
+          <w:rFonts w:asciiTheme="majorBidi" w:hAnsiTheme="majorBidi" w:cs="Angsana New"/>
+          <w:sz w:val="32"/>
+          <w:szCs w:val="32"/>
+          <w:cs/>
+        </w:rPr>
+        <w:t>ช่องตัวเลือกสำหรับเลือกโฟลเดอร์รูปภาพ</w:t>
+      </w:r>
+    </w:p>
+    <w:p>
+      <w:pPr>
+        <w:pStyle w:val="a7"/>
+        <w:numPr>
+          <w:ilvl w:val="0"/>
+          <w:numId w:val="39"/>
+        </w:numPr>
+        <w:rPr>
+          <w:rFonts w:asciiTheme="majorBidi" w:hAnsiTheme="majorBidi" w:cs="Angsana New"/>
+          <w:sz w:val="32"/>
+          <w:szCs w:val="32"/>
+        </w:rPr>
+      </w:pPr>
+      <w:r>
+        <w:rPr>
+          <w:rFonts w:asciiTheme="majorBidi" w:hAnsiTheme="majorBidi" w:cs="Angsana New" w:hint="cs"/>
+          <w:sz w:val="32"/>
+          <w:szCs w:val="32"/>
+          <w:cs/>
+        </w:rPr>
+        <w:t>เลือกรูปภาพตัวอย่างที่ต้องการนำมาทดลองประมวลผลจาก</w:t>
+      </w:r>
+      <w:r>
+        <w:rPr>
+          <w:rFonts w:asciiTheme="majorBidi" w:hAnsiTheme="majorBidi" w:cs="Angsana New"/>
+          <w:sz w:val="32"/>
+          <w:szCs w:val="32"/>
+          <w:cs/>
+        </w:rPr>
+        <w:t>ช่องตัวเลือกสำหรับเลือกรูปภาพที่อยู่ในโฟลเดอร์รูปภาพนั้นๆ</w:t>
+      </w:r>
+    </w:p>
+    <w:p>
+      <w:pPr>
+        <w:pStyle w:val="a7"/>
+        <w:numPr>
+          <w:ilvl w:val="0"/>
+          <w:numId w:val="39"/>
+        </w:numPr>
+        <w:rPr>
+          <w:rFonts w:asciiTheme="majorBidi" w:hAnsiTheme="majorBidi" w:cs="Angsana New"/>
+          <w:sz w:val="32"/>
+          <w:szCs w:val="32"/>
+        </w:rPr>
+      </w:pPr>
+      <w:r>
+        <w:rPr>
+          <w:rFonts w:asciiTheme="majorBidi" w:hAnsiTheme="majorBidi" w:cs="Angsana New" w:hint="cs"/>
+          <w:sz w:val="32"/>
+          <w:szCs w:val="32"/>
+          <w:cs/>
+        </w:rPr>
+        <w:t>เลือกสินค้าที่ต้องการใช้งานประมวลผลจาก</w:t>
+      </w:r>
+      <w:r>
+        <w:rPr>
+          <w:rFonts w:asciiTheme="majorBidi" w:hAnsiTheme="majorBidi" w:cstheme="majorBidi" w:hint="cs"/>
+          <w:sz w:val="32"/>
+          <w:szCs w:val="32"/>
+          <w:cs/>
+        </w:rPr>
+        <w:t xml:space="preserve">ปุ่มเลือกใช้สินค้าที่เป็นของทาง </w:t>
+      </w:r>
+      <w:r>
+        <w:rPr>
+          <w:rFonts w:asciiTheme="majorBidi" w:hAnsiTheme="majorBidi" w:cstheme="majorBidi"/>
+          <w:sz w:val="32"/>
+          <w:szCs w:val="32"/>
+        </w:rPr>
+        <w:t>Web application</w:t>
+      </w:r>
+      <w:r>
+        <w:rPr>
+          <w:rFonts w:asciiTheme="majorBidi" w:hAnsiTheme="majorBidi" w:cstheme="majorBidi" w:hint="cs"/>
+          <w:sz w:val="32"/>
+          <w:szCs w:val="32"/>
+          <w:cs/>
+        </w:rPr>
+        <w:t xml:space="preserve"> หรือ </w:t>
+      </w:r>
+      <w:r>
+        <w:rPr>
+          <w:rFonts w:asciiTheme="majorBidi" w:hAnsiTheme="majorBidi" w:cs="Angsana New"/>
+          <w:sz w:val="32"/>
+          <w:szCs w:val="32"/>
+          <w:cs/>
+        </w:rPr>
+        <w:t>ปุ่มเลือกใช้สินค้าที่เปิดใช้งานมาจากตลาดซื้อขาย</w:t>
+      </w:r>
+    </w:p>
+    <w:p>
+      <w:pPr>
+        <w:pStyle w:val="a7"/>
+        <w:numPr>
+          <w:ilvl w:val="0"/>
+          <w:numId w:val="39"/>
+        </w:numPr>
+        <w:rPr>
+          <w:rFonts w:asciiTheme="majorBidi" w:hAnsiTheme="majorBidi" w:cs="Angsana New"/>
+          <w:sz w:val="32"/>
+          <w:szCs w:val="32"/>
+        </w:rPr>
+      </w:pPr>
+      <w:r>
+        <w:rPr>
+          <w:rFonts w:asciiTheme="majorBidi" w:hAnsiTheme="majorBidi" w:cs="Angsana New" w:hint="cs"/>
+          <w:sz w:val="32"/>
+          <w:szCs w:val="32"/>
+          <w:cs/>
+        </w:rPr>
+        <w:lastRenderedPageBreak/>
+        <w:t>หากเลือกสินค้าที่สามารถปรับแต่งค่า</w:t>
+      </w:r>
+      <w:r>
+        <w:t xml:space="preserve"> </w:t>
+      </w:r>
+      <w:r>
+        <w:rPr>
+          <w:rFonts w:asciiTheme="majorBidi" w:hAnsiTheme="majorBidi" w:cs="Angsana New"/>
+          <w:sz w:val="32"/>
+          <w:szCs w:val="32"/>
+        </w:rPr>
+        <w:t xml:space="preserve">Parameter </w:t>
+      </w:r>
+      <w:r>
+        <w:rPr>
+          <w:rFonts w:asciiTheme="majorBidi" w:hAnsiTheme="majorBidi" w:cs="Angsana New"/>
+          <w:sz w:val="32"/>
+          <w:szCs w:val="32"/>
+          <w:cs/>
+        </w:rPr>
+        <w:t>ที่ใช้ในการประมวลผลภาพ</w:t>
+      </w:r>
+      <w:r>
+        <w:rPr>
+          <w:rFonts w:asciiTheme="majorBidi" w:hAnsiTheme="majorBidi" w:cs="Angsana New" w:hint="cs"/>
+          <w:sz w:val="32"/>
+          <w:szCs w:val="32"/>
+          <w:cs/>
+        </w:rPr>
+        <w:t xml:space="preserve">ได้ก็สามารถปรับแต่งได้ที่ </w:t>
+      </w:r>
+      <w:r>
+        <w:rPr>
+          <w:rFonts w:asciiTheme="majorBidi" w:hAnsiTheme="majorBidi" w:cstheme="majorBidi" w:hint="cs"/>
+          <w:sz w:val="32"/>
+          <w:szCs w:val="32"/>
+          <w:cs/>
+        </w:rPr>
+        <w:t xml:space="preserve">ช่องตัวเลือกสำหรับปรับค่า </w:t>
+      </w:r>
+      <w:r>
+        <w:rPr>
+          <w:rFonts w:asciiTheme="majorBidi" w:hAnsiTheme="majorBidi" w:cstheme="majorBidi"/>
+          <w:sz w:val="32"/>
+          <w:szCs w:val="32"/>
+        </w:rPr>
+        <w:t xml:space="preserve">Parameter </w:t>
+      </w:r>
+      <w:r>
+        <w:rPr>
+          <w:rFonts w:asciiTheme="majorBidi" w:hAnsiTheme="majorBidi" w:cstheme="majorBidi" w:hint="cs"/>
+          <w:sz w:val="32"/>
+          <w:szCs w:val="32"/>
+          <w:cs/>
+        </w:rPr>
+        <w:t>ที่ใช้ในการประมวลผลภาพ</w:t>
+      </w:r>
+    </w:p>
+    <w:p>
+      <w:pPr>
+        <w:pStyle w:val="a7"/>
+        <w:numPr>
+          <w:ilvl w:val="0"/>
+          <w:numId w:val="39"/>
+        </w:numPr>
+        <w:rPr>
+          <w:rFonts w:asciiTheme="majorBidi" w:hAnsiTheme="majorBidi" w:cstheme="majorBidi"/>
+          <w:sz w:val="32"/>
+          <w:szCs w:val="32"/>
+        </w:rPr>
+      </w:pPr>
+      <w:r>
+        <w:rPr>
+          <w:rFonts w:asciiTheme="majorBidi" w:hAnsiTheme="majorBidi" w:cstheme="majorBidi" w:hint="cs"/>
+          <w:sz w:val="32"/>
+          <w:szCs w:val="32"/>
+          <w:cs/>
+        </w:rPr>
+        <w:t>หากพอใจกับผลลัพธ์ตัวอย่างที่ได้และต้องการประมวลผล ให้กด</w:t>
+      </w:r>
+      <w:r>
+        <w:rPr>
+          <w:rFonts w:asciiTheme="majorBidi" w:hAnsiTheme="majorBidi" w:cs="Angsana New"/>
+          <w:sz w:val="32"/>
+          <w:szCs w:val="32"/>
+          <w:cs/>
+        </w:rPr>
+        <w:t>ปุ่มสำหรับสั่งงานประมวลผลภาพ</w:t>
+      </w:r>
+    </w:p>
+    <w:p>
+      <w:pPr>
+        <w:pStyle w:val="a7"/>
+        <w:numPr>
+          <w:ilvl w:val="0"/>
+          <w:numId w:val="39"/>
+        </w:numPr>
+        <w:rPr>
+          <w:rFonts w:asciiTheme="majorBidi" w:hAnsiTheme="majorBidi" w:cs="Angsana New" w:hint="cs"/>
+          <w:sz w:val="32"/>
+          <w:szCs w:val="32"/>
+        </w:rPr>
+      </w:pPr>
+      <w:r>
+        <w:rPr>
+          <w:rFonts w:asciiTheme="majorBidi" w:hAnsiTheme="majorBidi" w:cs="Angsana New" w:hint="cs"/>
+          <w:sz w:val="32"/>
+          <w:szCs w:val="32"/>
+          <w:cs/>
+        </w:rPr>
+        <w:t xml:space="preserve">จะแสดงมีหน้าต่างแจ้งเตือนถึงจำนวน </w:t>
+      </w:r>
+      <w:r>
+        <w:rPr>
+          <w:rFonts w:asciiTheme="majorBidi" w:hAnsiTheme="majorBidi" w:cs="Angsana New"/>
+          <w:sz w:val="32"/>
+          <w:szCs w:val="32"/>
+        </w:rPr>
+        <w:t xml:space="preserve">Credit </w:t>
+      </w:r>
+      <w:r>
+        <w:rPr>
+          <w:rFonts w:asciiTheme="majorBidi" w:hAnsiTheme="majorBidi" w:cs="Angsana New" w:hint="cs"/>
+          <w:sz w:val="32"/>
+          <w:szCs w:val="32"/>
+          <w:cs/>
+        </w:rPr>
+        <w:t>ที่ต้องใช้ในการประมวลผล ซึ่งหากผู้ใช้ยอมรับและกดตกลง ก็จะเริ่มทำการประมวลผลภาพทั้งหมดในโฟลเดอร์ที่เลือกไว้โดยทันที</w:t>
+      </w:r>
+    </w:p>
+    <w:p>
+      <w:pPr>
+        <w:rPr>
+          <w:rFonts w:asciiTheme="majorBidi" w:hAnsiTheme="majorBidi" w:cstheme="majorBidi" w:hint="cs"/>
+          <w:sz w:val="32"/>
+          <w:szCs w:val="32"/>
+        </w:rPr>
+      </w:pPr>
+    </w:p>
+    <w:p>
+      <w:pPr>
+        <w:pStyle w:val="a7"/>
+        <w:numPr>
+          <w:ilvl w:val="0"/>
           <w:numId w:val="2"/>
         </w:numPr>
         <w:ind w:left="426"/>
@@ -12074,7 +13324,6 @@
           <w:szCs w:val="32"/>
           <w:lang w:val="th-TH"/>
         </w:rPr>
-        <w:lastRenderedPageBreak/>
         <w:drawing>
           <wp:anchor distT="0" distB="0" distL="114300" distR="114300" simplePos="0" relativeHeight="251785216" behindDoc="0" locked="0" layoutInCell="1" allowOverlap="1" wp14:anchorId="1582ACCB" wp14:editId="66C2031C">
             <wp:simplePos x="0" y="0"/>
@@ -12476,7 +13725,7 @@
           <w:szCs w:val="32"/>
         </w:rPr>
       </w:pPr>
-      <w:bookmarkStart w:id="0" w:name="_Hlk134914802"/>
+      <w:bookmarkStart w:id="1" w:name="_Hlk134914802"/>
       <w:r>
         <w:rPr>
           <w:rFonts w:asciiTheme="majorBidi" w:hAnsiTheme="majorBidi" w:cstheme="majorBidi" w:hint="cs"/>
@@ -12790,7 +14039,7 @@
         <w:t>แสดงเวลาที่สั่งงานประะมวลผลภาพนั้นๆ</w:t>
       </w:r>
     </w:p>
-    <w:bookmarkEnd w:id="0"/>
+    <w:bookmarkEnd w:id="1"/>
     <w:p>
       <w:pPr>
         <w:pStyle w:val="a7"/>
@@ -12811,6 +14060,7 @@
           <w:szCs w:val="32"/>
           <w:cs/>
         </w:rPr>
+        <w:lastRenderedPageBreak/>
         <w:t>ขั้นตอนการปรับรูปแบบการแสดง</w:t>
       </w:r>
       <w:r>
@@ -12831,6 +14081,232 @@
         </w:rPr>
         <w:t>(จัดเรียง-ค้นหาตามวันที่)</w:t>
       </w:r>
+    </w:p>
+    <w:p>
+      <w:pPr>
+        <w:pStyle w:val="a7"/>
+        <w:numPr>
+          <w:ilvl w:val="0"/>
+          <w:numId w:val="40"/>
+        </w:numPr>
+        <w:rPr>
+          <w:rFonts w:asciiTheme="majorBidi" w:hAnsiTheme="majorBidi" w:cstheme="majorBidi"/>
+          <w:sz w:val="32"/>
+          <w:szCs w:val="32"/>
+        </w:rPr>
+      </w:pPr>
+      <w:r>
+        <w:rPr>
+          <w:rFonts w:asciiTheme="majorBidi" w:hAnsiTheme="majorBidi" w:cs="Angsana New"/>
+          <w:sz w:val="32"/>
+          <w:szCs w:val="32"/>
+          <w:cs/>
+        </w:rPr>
+        <w:t>ไปที่</w:t>
+      </w:r>
+      <w:r>
+        <w:rPr>
+          <w:rFonts w:asciiTheme="majorBidi" w:hAnsiTheme="majorBidi" w:cstheme="majorBidi" w:hint="cs"/>
+          <w:sz w:val="32"/>
+          <w:szCs w:val="32"/>
+          <w:cs/>
+        </w:rPr>
+        <w:t>หน้า</w:t>
+      </w:r>
+      <w:r>
+        <w:rPr>
+          <w:rFonts w:asciiTheme="majorBidi" w:hAnsiTheme="majorBidi" w:cs="Angsana New"/>
+          <w:sz w:val="32"/>
+          <w:szCs w:val="32"/>
+          <w:cs/>
+        </w:rPr>
+        <w:t>ประวัติการสั่งงานประมวลผลภาพ</w:t>
+      </w:r>
+    </w:p>
+    <w:p>
+      <w:pPr>
+        <w:pStyle w:val="a7"/>
+        <w:numPr>
+          <w:ilvl w:val="0"/>
+          <w:numId w:val="40"/>
+        </w:numPr>
+        <w:rPr>
+          <w:rFonts w:asciiTheme="majorBidi" w:hAnsiTheme="majorBidi" w:cstheme="majorBidi"/>
+          <w:sz w:val="32"/>
+          <w:szCs w:val="32"/>
+        </w:rPr>
+      </w:pPr>
+      <w:r>
+        <w:rPr>
+          <w:rFonts w:asciiTheme="majorBidi" w:hAnsiTheme="majorBidi" w:cs="Angsana New"/>
+          <w:sz w:val="32"/>
+          <w:szCs w:val="32"/>
+          <w:cs/>
+        </w:rPr>
+        <w:t>รูปแบบให้เลือกคือ</w:t>
+      </w:r>
+    </w:p>
+    <w:p>
+      <w:pPr>
+        <w:pStyle w:val="a7"/>
+        <w:numPr>
+          <w:ilvl w:val="0"/>
+          <w:numId w:val="41"/>
+        </w:numPr>
+        <w:rPr>
+          <w:rFonts w:asciiTheme="majorBidi" w:hAnsiTheme="majorBidi" w:cstheme="majorBidi"/>
+          <w:sz w:val="32"/>
+          <w:szCs w:val="32"/>
+        </w:rPr>
+      </w:pPr>
+      <w:r>
+        <w:rPr>
+          <w:rFonts w:asciiTheme="majorBidi" w:hAnsiTheme="majorBidi" w:cs="Angsana New"/>
+          <w:sz w:val="32"/>
+          <w:szCs w:val="32"/>
+          <w:cs/>
+        </w:rPr>
+        <w:t>แสดง</w:t>
+      </w:r>
+      <w:r>
+        <w:rPr>
+          <w:rFonts w:asciiTheme="majorBidi" w:hAnsiTheme="majorBidi" w:cs="Angsana New"/>
+          <w:sz w:val="32"/>
+          <w:szCs w:val="32"/>
+          <w:cs/>
+        </w:rPr>
+        <w:t>ประวัติการสั่งงานประมวลผลภาพ</w:t>
+      </w:r>
+      <w:r>
+        <w:rPr>
+          <w:rFonts w:asciiTheme="majorBidi" w:hAnsiTheme="majorBidi" w:cs="Angsana New"/>
+          <w:sz w:val="32"/>
+          <w:szCs w:val="32"/>
+          <w:cs/>
+        </w:rPr>
+        <w:t>ใหม่-เก่า</w:t>
+      </w:r>
+    </w:p>
+    <w:p>
+      <w:pPr>
+        <w:pStyle w:val="a7"/>
+        <w:numPr>
+          <w:ilvl w:val="0"/>
+          <w:numId w:val="41"/>
+        </w:numPr>
+        <w:rPr>
+          <w:rFonts w:asciiTheme="majorBidi" w:hAnsiTheme="majorBidi" w:cstheme="majorBidi"/>
+          <w:sz w:val="32"/>
+          <w:szCs w:val="32"/>
+        </w:rPr>
+      </w:pPr>
+      <w:r>
+        <w:rPr>
+          <w:rFonts w:asciiTheme="majorBidi" w:hAnsiTheme="majorBidi" w:cs="Angsana New"/>
+          <w:sz w:val="32"/>
+          <w:szCs w:val="32"/>
+          <w:cs/>
+        </w:rPr>
+        <w:t>แสดงประวัติการสั่งงานงานประมวลผลเก่า-ใหม่</w:t>
+      </w:r>
+    </w:p>
+    <w:p>
+      <w:pPr>
+        <w:pStyle w:val="a7"/>
+        <w:numPr>
+          <w:ilvl w:val="0"/>
+          <w:numId w:val="41"/>
+        </w:numPr>
+        <w:rPr>
+          <w:rFonts w:asciiTheme="majorBidi" w:hAnsiTheme="majorBidi" w:cstheme="majorBidi"/>
+          <w:sz w:val="32"/>
+          <w:szCs w:val="32"/>
+        </w:rPr>
+      </w:pPr>
+      <w:r>
+        <w:rPr>
+          <w:rFonts w:asciiTheme="majorBidi" w:hAnsiTheme="majorBidi" w:cs="Angsana New"/>
+          <w:sz w:val="32"/>
+          <w:szCs w:val="32"/>
+          <w:cs/>
+        </w:rPr>
+        <w:t>แสดงประวัติการสั่งงานงานประมวลผลตามวันที่ที่เลือก</w:t>
+      </w:r>
+    </w:p>
+    <w:p>
+      <w:pPr>
+        <w:pStyle w:val="a7"/>
+        <w:numPr>
+          <w:ilvl w:val="0"/>
+          <w:numId w:val="40"/>
+        </w:numPr>
+        <w:rPr>
+          <w:rFonts w:asciiTheme="majorBidi" w:hAnsiTheme="majorBidi" w:cstheme="majorBidi"/>
+          <w:sz w:val="32"/>
+          <w:szCs w:val="32"/>
+        </w:rPr>
+      </w:pPr>
+      <w:r>
+        <w:rPr>
+          <w:rFonts w:asciiTheme="majorBidi" w:hAnsiTheme="majorBidi" w:cs="Angsana New"/>
+          <w:sz w:val="32"/>
+          <w:szCs w:val="32"/>
+          <w:cs/>
+        </w:rPr>
+        <w:t>กดปุ่มเลือกตามการเรียงลำดับที่ต้องการ ซึ่งถ้าหากเลือกแบบวันที่ต้องระบุวันที่ด้วย</w:t>
+      </w:r>
+    </w:p>
+    <w:p>
+      <w:pPr>
+        <w:pStyle w:val="a7"/>
+        <w:numPr>
+          <w:ilvl w:val="0"/>
+          <w:numId w:val="40"/>
+        </w:numPr>
+        <w:rPr>
+          <w:rFonts w:asciiTheme="majorBidi" w:hAnsiTheme="majorBidi" w:cstheme="majorBidi"/>
+          <w:sz w:val="32"/>
+          <w:szCs w:val="32"/>
+        </w:rPr>
+      </w:pPr>
+      <w:r>
+        <w:rPr>
+          <w:rFonts w:asciiTheme="majorBidi" w:hAnsiTheme="majorBidi" w:cs="Angsana New"/>
+          <w:sz w:val="32"/>
+          <w:szCs w:val="32"/>
+          <w:cs/>
+        </w:rPr>
+        <w:t>ลำดับการเรียงลำดับรายการ</w:t>
+      </w:r>
+      <w:r>
+        <w:rPr>
+          <w:rFonts w:asciiTheme="majorBidi" w:hAnsiTheme="majorBidi" w:cs="Angsana New"/>
+          <w:sz w:val="32"/>
+          <w:szCs w:val="32"/>
+          <w:cs/>
+        </w:rPr>
+        <w:t>ประวัติการสั่งงานประมวลผลภาพ</w:t>
+      </w:r>
+      <w:r>
+        <w:rPr>
+          <w:rFonts w:asciiTheme="majorBidi" w:hAnsiTheme="majorBidi" w:cs="Angsana New"/>
+          <w:sz w:val="32"/>
+          <w:szCs w:val="32"/>
+          <w:cs/>
+        </w:rPr>
+        <w:t>จะเปลี่ยนไปตามรูปแบบที่เลือกทันที</w:t>
+      </w:r>
+    </w:p>
+    <w:p>
+      <w:pPr>
+        <w:pStyle w:val="a7"/>
+        <w:ind w:left="1512"/>
+        <w:rPr>
+          <w:rFonts w:asciiTheme="majorBidi" w:hAnsiTheme="majorBidi" w:cstheme="majorBidi" w:hint="cs"/>
+          <w:sz w:val="32"/>
+          <w:szCs w:val="32"/>
+        </w:rPr>
+      </w:pPr>
     </w:p>
     <w:p>
       <w:pPr>
@@ -12906,7 +14382,6 @@
           <w:szCs w:val="32"/>
           <w:lang w:val="th-TH"/>
         </w:rPr>
-        <w:lastRenderedPageBreak/>
         <w:drawing>
           <wp:anchor distT="0" distB="0" distL="114300" distR="114300" simplePos="0" relativeHeight="251798528" behindDoc="0" locked="0" layoutInCell="1" allowOverlap="1" wp14:anchorId="19D2BC7D" wp14:editId="44A956AF">
             <wp:simplePos x="0" y="0"/>
@@ -13622,6 +15097,7 @@
           <w:szCs w:val="32"/>
           <w:cs/>
         </w:rPr>
+        <w:lastRenderedPageBreak/>
         <w:t xml:space="preserve">คอลัมน์แสดงผล </w:t>
       </w:r>
       <w:proofErr w:type="spellStart"/>
@@ -13904,7 +15380,6 @@
           <w:rFonts w:asciiTheme="majorBidi" w:hAnsiTheme="majorBidi" w:cstheme="majorBidi"/>
           <w:sz w:val="32"/>
           <w:szCs w:val="32"/>
-          <w:cs/>
         </w:rPr>
       </w:pPr>
       <w:r>
@@ -13916,6 +15391,260 @@
         </w:rPr>
         <w:t>ขั้นตอนการปรับรูปแบบการแสดงประวัติความเคลื่อนไหวของเครดิต(จัดเรียง-ค้นหาตามวันที่)</w:t>
       </w:r>
+    </w:p>
+    <w:p>
+      <w:pPr>
+        <w:pStyle w:val="a7"/>
+        <w:numPr>
+          <w:ilvl w:val="3"/>
+          <w:numId w:val="2"/>
+        </w:numPr>
+        <w:rPr>
+          <w:rFonts w:asciiTheme="majorBidi" w:hAnsiTheme="majorBidi" w:cstheme="majorBidi"/>
+          <w:sz w:val="32"/>
+          <w:szCs w:val="32"/>
+        </w:rPr>
+      </w:pPr>
+      <w:r>
+        <w:rPr>
+          <w:rFonts w:asciiTheme="majorBidi" w:hAnsiTheme="majorBidi" w:cs="Angsana New"/>
+          <w:sz w:val="32"/>
+          <w:szCs w:val="32"/>
+          <w:cs/>
+        </w:rPr>
+        <w:t>ไปที่หน้า</w:t>
+      </w:r>
+      <w:r>
+        <w:rPr>
+          <w:rFonts w:asciiTheme="majorBidi" w:hAnsiTheme="majorBidi" w:cstheme="majorBidi" w:hint="cs"/>
+          <w:sz w:val="32"/>
+          <w:szCs w:val="32"/>
+          <w:cs/>
+        </w:rPr>
+        <w:t>แสดงประวัติความเคลื่อนไหวของเครดิต</w:t>
+      </w:r>
+    </w:p>
+    <w:p>
+      <w:pPr>
+        <w:pStyle w:val="a7"/>
+        <w:numPr>
+          <w:ilvl w:val="3"/>
+          <w:numId w:val="2"/>
+        </w:numPr>
+        <w:rPr>
+          <w:rFonts w:asciiTheme="majorBidi" w:hAnsiTheme="majorBidi" w:cstheme="majorBidi"/>
+          <w:sz w:val="32"/>
+          <w:szCs w:val="32"/>
+        </w:rPr>
+      </w:pPr>
+      <w:r>
+        <w:rPr>
+          <w:rFonts w:asciiTheme="majorBidi" w:hAnsiTheme="majorBidi" w:cs="Angsana New"/>
+          <w:sz w:val="32"/>
+          <w:szCs w:val="32"/>
+          <w:cs/>
+        </w:rPr>
+        <w:t>รูปแบบให้เลือกคือ</w:t>
+      </w:r>
+    </w:p>
+    <w:p>
+      <w:pPr>
+        <w:pStyle w:val="a7"/>
+        <w:numPr>
+          <w:ilvl w:val="0"/>
+          <w:numId w:val="42"/>
+        </w:numPr>
+        <w:rPr>
+          <w:rFonts w:asciiTheme="majorBidi" w:hAnsiTheme="majorBidi" w:cstheme="majorBidi"/>
+          <w:sz w:val="32"/>
+          <w:szCs w:val="32"/>
+        </w:rPr>
+      </w:pPr>
+      <w:r>
+        <w:rPr>
+          <w:rFonts w:asciiTheme="majorBidi" w:hAnsiTheme="majorBidi" w:cs="Angsana New"/>
+          <w:sz w:val="32"/>
+          <w:szCs w:val="32"/>
+          <w:cs/>
+        </w:rPr>
+        <w:t>แสดง</w:t>
+      </w:r>
+      <w:r>
+        <w:rPr>
+          <w:rFonts w:asciiTheme="majorBidi" w:hAnsiTheme="majorBidi" w:cstheme="majorBidi" w:hint="cs"/>
+          <w:sz w:val="32"/>
+          <w:szCs w:val="32"/>
+          <w:cs/>
+        </w:rPr>
+        <w:t>แสดงประวัติความเคลื่อนไหวของเครดิต</w:t>
+      </w:r>
+      <w:r>
+        <w:rPr>
+          <w:rFonts w:asciiTheme="majorBidi" w:hAnsiTheme="majorBidi" w:cs="Angsana New"/>
+          <w:sz w:val="32"/>
+          <w:szCs w:val="32"/>
+          <w:cs/>
+        </w:rPr>
+        <w:t>ใหม่-เก่า</w:t>
+      </w:r>
+    </w:p>
+    <w:p>
+      <w:pPr>
+        <w:pStyle w:val="a7"/>
+        <w:numPr>
+          <w:ilvl w:val="0"/>
+          <w:numId w:val="42"/>
+        </w:numPr>
+        <w:rPr>
+          <w:rFonts w:asciiTheme="majorBidi" w:hAnsiTheme="majorBidi" w:cstheme="majorBidi"/>
+          <w:sz w:val="32"/>
+          <w:szCs w:val="32"/>
+        </w:rPr>
+      </w:pPr>
+      <w:r>
+        <w:rPr>
+          <w:rFonts w:asciiTheme="majorBidi" w:hAnsiTheme="majorBidi" w:cs="Angsana New"/>
+          <w:sz w:val="32"/>
+          <w:szCs w:val="32"/>
+          <w:cs/>
+        </w:rPr>
+        <w:t>แสดง</w:t>
+      </w:r>
+      <w:r>
+        <w:rPr>
+          <w:rFonts w:asciiTheme="majorBidi" w:hAnsiTheme="majorBidi" w:cstheme="majorBidi" w:hint="cs"/>
+          <w:sz w:val="32"/>
+          <w:szCs w:val="32"/>
+          <w:cs/>
+        </w:rPr>
+        <w:t>แสดงประวัติความเคลื่อนไหวของเครดิต</w:t>
+      </w:r>
+      <w:r>
+        <w:rPr>
+          <w:rFonts w:asciiTheme="majorBidi" w:hAnsiTheme="majorBidi" w:cs="Angsana New"/>
+          <w:sz w:val="32"/>
+          <w:szCs w:val="32"/>
+          <w:cs/>
+        </w:rPr>
+        <w:t>เก่า-ใหม่</w:t>
+      </w:r>
+    </w:p>
+    <w:p>
+      <w:pPr>
+        <w:pStyle w:val="a7"/>
+        <w:numPr>
+          <w:ilvl w:val="0"/>
+          <w:numId w:val="42"/>
+        </w:numPr>
+        <w:rPr>
+          <w:rFonts w:asciiTheme="majorBidi" w:hAnsiTheme="majorBidi" w:cstheme="majorBidi"/>
+          <w:sz w:val="32"/>
+          <w:szCs w:val="32"/>
+        </w:rPr>
+      </w:pPr>
+      <w:r>
+        <w:rPr>
+          <w:rFonts w:asciiTheme="majorBidi" w:hAnsiTheme="majorBidi" w:cs="Angsana New"/>
+          <w:sz w:val="32"/>
+          <w:szCs w:val="32"/>
+          <w:cs/>
+        </w:rPr>
+        <w:t>แสดง</w:t>
+      </w:r>
+      <w:r>
+        <w:rPr>
+          <w:rFonts w:asciiTheme="majorBidi" w:hAnsiTheme="majorBidi" w:cstheme="majorBidi" w:hint="cs"/>
+          <w:sz w:val="32"/>
+          <w:szCs w:val="32"/>
+          <w:cs/>
+        </w:rPr>
+        <w:t>แสดงประวัติความเคลื่อนไหวของเครดิต</w:t>
+      </w:r>
+      <w:r>
+        <w:rPr>
+          <w:rFonts w:asciiTheme="majorBidi" w:hAnsiTheme="majorBidi" w:cs="Angsana New"/>
+          <w:sz w:val="32"/>
+          <w:szCs w:val="32"/>
+          <w:cs/>
+        </w:rPr>
+        <w:t>ตามวันที่ที่เลือก</w:t>
+      </w:r>
+    </w:p>
+    <w:p>
+      <w:pPr>
+        <w:pStyle w:val="a7"/>
+        <w:numPr>
+          <w:ilvl w:val="3"/>
+          <w:numId w:val="2"/>
+        </w:numPr>
+        <w:rPr>
+          <w:rFonts w:asciiTheme="majorBidi" w:hAnsiTheme="majorBidi" w:cstheme="majorBidi"/>
+          <w:sz w:val="32"/>
+          <w:szCs w:val="32"/>
+        </w:rPr>
+      </w:pPr>
+      <w:r>
+        <w:rPr>
+          <w:rFonts w:asciiTheme="majorBidi" w:hAnsiTheme="majorBidi" w:cs="Angsana New"/>
+          <w:sz w:val="32"/>
+          <w:szCs w:val="32"/>
+          <w:cs/>
+        </w:rPr>
+        <w:t>กดปุ่มเลือกตามการเรียงลำดับที่ต้องการ ซึ่งถ้าหากเลือกแบบวันที่ต้องระบุวันที่ด้วย</w:t>
+      </w:r>
+    </w:p>
+    <w:p>
+      <w:pPr>
+        <w:pStyle w:val="a7"/>
+        <w:numPr>
+          <w:ilvl w:val="3"/>
+          <w:numId w:val="2"/>
+        </w:numPr>
+        <w:rPr>
+          <w:rFonts w:asciiTheme="majorBidi" w:hAnsiTheme="majorBidi" w:cstheme="majorBidi"/>
+          <w:sz w:val="32"/>
+          <w:szCs w:val="32"/>
+        </w:rPr>
+      </w:pPr>
+      <w:r>
+        <w:rPr>
+          <w:rFonts w:asciiTheme="majorBidi" w:hAnsiTheme="majorBidi" w:cs="Angsana New"/>
+          <w:sz w:val="32"/>
+          <w:szCs w:val="32"/>
+          <w:cs/>
+        </w:rPr>
+        <w:t>ลำดับการเรียงลำดับรายการ</w:t>
+      </w:r>
+      <w:r>
+        <w:rPr>
+          <w:rFonts w:asciiTheme="majorBidi" w:hAnsiTheme="majorBidi" w:cstheme="majorBidi" w:hint="cs"/>
+          <w:sz w:val="32"/>
+          <w:szCs w:val="32"/>
+          <w:cs/>
+        </w:rPr>
+        <w:t>แสดงประวัติความเคลื่อนไหวของเครดิต</w:t>
+      </w:r>
+      <w:r>
+        <w:rPr>
+          <w:rFonts w:asciiTheme="majorBidi" w:hAnsiTheme="majorBidi" w:cs="Angsana New"/>
+          <w:sz w:val="32"/>
+          <w:szCs w:val="32"/>
+          <w:cs/>
+        </w:rPr>
+        <w:t>จะเปลี่ยนไปตามรูปแบบที่เลือกทันที</w:t>
+      </w:r>
+    </w:p>
+    <w:p>
+      <w:pPr>
+        <w:pStyle w:val="a7"/>
+        <w:ind w:left="1440"/>
+        <w:rPr>
+          <w:rFonts w:asciiTheme="majorBidi" w:hAnsiTheme="majorBidi" w:cstheme="majorBidi" w:hint="cs"/>
+          <w:sz w:val="32"/>
+          <w:szCs w:val="32"/>
+          <w:cs/>
+        </w:rPr>
+      </w:pPr>
     </w:p>
     <w:sectPr>
       <w:headerReference w:type="default" r:id="rId41"/>
@@ -14460,6 +16189,92 @@
     </w:lvl>
   </w:abstractNum>
   <w:abstractNum w:abstractNumId="5" w15:restartNumberingAfterBreak="0">
+    <w:nsid w:val="182F7BC2"/>
+    <w:multiLevelType w:val="hybridMultilevel"/>
+    <w:tmpl w:val="0524B8F2"/>
+    <w:lvl w:ilvl="0" w:tplc="04090011">
+      <w:start w:val="1"/>
+      <w:numFmt w:val="decimal"/>
+      <w:lvlText w:val="%1)"/>
+      <w:lvlJc w:val="left"/>
+      <w:pPr>
+        <w:ind w:left="1512" w:hanging="360"/>
+      </w:pPr>
+    </w:lvl>
+    <w:lvl w:ilvl="1" w:tplc="04090019" w:tentative="1">
+      <w:start w:val="1"/>
+      <w:numFmt w:val="lowerLetter"/>
+      <w:lvlText w:val="%2."/>
+      <w:lvlJc w:val="left"/>
+      <w:pPr>
+        <w:ind w:left="2232" w:hanging="360"/>
+      </w:pPr>
+    </w:lvl>
+    <w:lvl w:ilvl="2" w:tplc="0409001B" w:tentative="1">
+      <w:start w:val="1"/>
+      <w:numFmt w:val="lowerRoman"/>
+      <w:lvlText w:val="%3."/>
+      <w:lvlJc w:val="right"/>
+      <w:pPr>
+        <w:ind w:left="2952" w:hanging="180"/>
+      </w:pPr>
+    </w:lvl>
+    <w:lvl w:ilvl="3" w:tplc="0409000F" w:tentative="1">
+      <w:start w:val="1"/>
+      <w:numFmt w:val="decimal"/>
+      <w:lvlText w:val="%4."/>
+      <w:lvlJc w:val="left"/>
+      <w:pPr>
+        <w:ind w:left="3672" w:hanging="360"/>
+      </w:pPr>
+    </w:lvl>
+    <w:lvl w:ilvl="4" w:tplc="04090019" w:tentative="1">
+      <w:start w:val="1"/>
+      <w:numFmt w:val="lowerLetter"/>
+      <w:lvlText w:val="%5."/>
+      <w:lvlJc w:val="left"/>
+      <w:pPr>
+        <w:ind w:left="4392" w:hanging="360"/>
+      </w:pPr>
+    </w:lvl>
+    <w:lvl w:ilvl="5" w:tplc="0409001B" w:tentative="1">
+      <w:start w:val="1"/>
+      <w:numFmt w:val="lowerRoman"/>
+      <w:lvlText w:val="%6."/>
+      <w:lvlJc w:val="right"/>
+      <w:pPr>
+        <w:ind w:left="5112" w:hanging="180"/>
+      </w:pPr>
+    </w:lvl>
+    <w:lvl w:ilvl="6" w:tplc="0409000F" w:tentative="1">
+      <w:start w:val="1"/>
+      <w:numFmt w:val="decimal"/>
+      <w:lvlText w:val="%7."/>
+      <w:lvlJc w:val="left"/>
+      <w:pPr>
+        <w:ind w:left="5832" w:hanging="360"/>
+      </w:pPr>
+    </w:lvl>
+    <w:lvl w:ilvl="7" w:tplc="04090019" w:tentative="1">
+      <w:start w:val="1"/>
+      <w:numFmt w:val="lowerLetter"/>
+      <w:lvlText w:val="%8."/>
+      <w:lvlJc w:val="left"/>
+      <w:pPr>
+        <w:ind w:left="6552" w:hanging="360"/>
+      </w:pPr>
+    </w:lvl>
+    <w:lvl w:ilvl="8" w:tplc="0409001B" w:tentative="1">
+      <w:start w:val="1"/>
+      <w:numFmt w:val="lowerRoman"/>
+      <w:lvlText w:val="%9."/>
+      <w:lvlJc w:val="right"/>
+      <w:pPr>
+        <w:ind w:left="7272" w:hanging="180"/>
+      </w:pPr>
+    </w:lvl>
+  </w:abstractNum>
+  <w:abstractNum w:abstractNumId="6" w15:restartNumberingAfterBreak="0">
     <w:nsid w:val="1C232BD0"/>
     <w:multiLevelType w:val="hybridMultilevel"/>
     <w:tmpl w:val="2D927FF4"/>
@@ -14545,7 +16360,93 @@
       </w:pPr>
     </w:lvl>
   </w:abstractNum>
-  <w:abstractNum w:abstractNumId="6" w15:restartNumberingAfterBreak="0">
+  <w:abstractNum w:abstractNumId="7" w15:restartNumberingAfterBreak="0">
+    <w:nsid w:val="1D3E0791"/>
+    <w:multiLevelType w:val="hybridMultilevel"/>
+    <w:tmpl w:val="05DE7478"/>
+    <w:lvl w:ilvl="0" w:tplc="04090011">
+      <w:start w:val="1"/>
+      <w:numFmt w:val="decimal"/>
+      <w:lvlText w:val="%1)"/>
+      <w:lvlJc w:val="left"/>
+      <w:pPr>
+        <w:ind w:left="1512" w:hanging="360"/>
+      </w:pPr>
+    </w:lvl>
+    <w:lvl w:ilvl="1" w:tplc="04090019" w:tentative="1">
+      <w:start w:val="1"/>
+      <w:numFmt w:val="lowerLetter"/>
+      <w:lvlText w:val="%2."/>
+      <w:lvlJc w:val="left"/>
+      <w:pPr>
+        <w:ind w:left="2232" w:hanging="360"/>
+      </w:pPr>
+    </w:lvl>
+    <w:lvl w:ilvl="2" w:tplc="0409001B" w:tentative="1">
+      <w:start w:val="1"/>
+      <w:numFmt w:val="lowerRoman"/>
+      <w:lvlText w:val="%3."/>
+      <w:lvlJc w:val="right"/>
+      <w:pPr>
+        <w:ind w:left="2952" w:hanging="180"/>
+      </w:pPr>
+    </w:lvl>
+    <w:lvl w:ilvl="3" w:tplc="0409000F" w:tentative="1">
+      <w:start w:val="1"/>
+      <w:numFmt w:val="decimal"/>
+      <w:lvlText w:val="%4."/>
+      <w:lvlJc w:val="left"/>
+      <w:pPr>
+        <w:ind w:left="3672" w:hanging="360"/>
+      </w:pPr>
+    </w:lvl>
+    <w:lvl w:ilvl="4" w:tplc="04090019" w:tentative="1">
+      <w:start w:val="1"/>
+      <w:numFmt w:val="lowerLetter"/>
+      <w:lvlText w:val="%5."/>
+      <w:lvlJc w:val="left"/>
+      <w:pPr>
+        <w:ind w:left="4392" w:hanging="360"/>
+      </w:pPr>
+    </w:lvl>
+    <w:lvl w:ilvl="5" w:tplc="0409001B" w:tentative="1">
+      <w:start w:val="1"/>
+      <w:numFmt w:val="lowerRoman"/>
+      <w:lvlText w:val="%6."/>
+      <w:lvlJc w:val="right"/>
+      <w:pPr>
+        <w:ind w:left="5112" w:hanging="180"/>
+      </w:pPr>
+    </w:lvl>
+    <w:lvl w:ilvl="6" w:tplc="0409000F" w:tentative="1">
+      <w:start w:val="1"/>
+      <w:numFmt w:val="decimal"/>
+      <w:lvlText w:val="%7."/>
+      <w:lvlJc w:val="left"/>
+      <w:pPr>
+        <w:ind w:left="5832" w:hanging="360"/>
+      </w:pPr>
+    </w:lvl>
+    <w:lvl w:ilvl="7" w:tplc="04090019" w:tentative="1">
+      <w:start w:val="1"/>
+      <w:numFmt w:val="lowerLetter"/>
+      <w:lvlText w:val="%8."/>
+      <w:lvlJc w:val="left"/>
+      <w:pPr>
+        <w:ind w:left="6552" w:hanging="360"/>
+      </w:pPr>
+    </w:lvl>
+    <w:lvl w:ilvl="8" w:tplc="0409001B" w:tentative="1">
+      <w:start w:val="1"/>
+      <w:numFmt w:val="lowerRoman"/>
+      <w:lvlText w:val="%9."/>
+      <w:lvlJc w:val="right"/>
+      <w:pPr>
+        <w:ind w:left="7272" w:hanging="180"/>
+      </w:pPr>
+    </w:lvl>
+  </w:abstractNum>
+  <w:abstractNum w:abstractNumId="8" w15:restartNumberingAfterBreak="0">
     <w:nsid w:val="1DA508E2"/>
     <w:multiLevelType w:val="hybridMultilevel"/>
     <w:tmpl w:val="CCC89386"/>
@@ -14631,7 +16532,7 @@
       </w:pPr>
     </w:lvl>
   </w:abstractNum>
-  <w:abstractNum w:abstractNumId="7" w15:restartNumberingAfterBreak="0">
+  <w:abstractNum w:abstractNumId="9" w15:restartNumberingAfterBreak="0">
     <w:nsid w:val="227D5D06"/>
     <w:multiLevelType w:val="multilevel"/>
     <w:tmpl w:val="5656988E"/>
@@ -14717,7 +16618,7 @@
       </w:pPr>
     </w:lvl>
   </w:abstractNum>
-  <w:abstractNum w:abstractNumId="8" w15:restartNumberingAfterBreak="0">
+  <w:abstractNum w:abstractNumId="10" w15:restartNumberingAfterBreak="0">
     <w:nsid w:val="23E8255D"/>
     <w:multiLevelType w:val="hybridMultilevel"/>
     <w:tmpl w:val="CCC89386"/>
@@ -14748,7 +16649,7 @@
         <w:ind w:left="2952" w:hanging="180"/>
       </w:pPr>
     </w:lvl>
-    <w:lvl w:ilvl="3" w:tplc="FFFFFFFF" w:tentative="1">
+    <w:lvl w:ilvl="3" w:tplc="FFFFFFFF">
       <w:start w:val="1"/>
       <w:numFmt w:val="decimal"/>
       <w:lvlText w:val="%4."/>
@@ -14803,7 +16704,120 @@
       </w:pPr>
     </w:lvl>
   </w:abstractNum>
-  <w:abstractNum w:abstractNumId="9" w15:restartNumberingAfterBreak="0">
+  <w:abstractNum w:abstractNumId="11" w15:restartNumberingAfterBreak="0">
+    <w:nsid w:val="2C101F78"/>
+    <w:multiLevelType w:val="hybridMultilevel"/>
+    <w:tmpl w:val="BF84CA26"/>
+    <w:lvl w:ilvl="0" w:tplc="51EE6F34">
+      <w:start w:val="1"/>
+      <w:numFmt w:val="bullet"/>
+      <w:lvlText w:val=""/>
+      <w:lvlJc w:val="left"/>
+      <w:pPr>
+        <w:ind w:left="2160" w:hanging="360"/>
+      </w:pPr>
+      <w:rPr>
+        <w:rFonts w:ascii="Symbol" w:hAnsi="Symbol" w:hint="default"/>
+      </w:rPr>
+    </w:lvl>
+    <w:lvl w:ilvl="1" w:tplc="04090003" w:tentative="1">
+      <w:start w:val="1"/>
+      <w:numFmt w:val="bullet"/>
+      <w:lvlText w:val="o"/>
+      <w:lvlJc w:val="left"/>
+      <w:pPr>
+        <w:ind w:left="2880" w:hanging="360"/>
+      </w:pPr>
+      <w:rPr>
+        <w:rFonts w:ascii="Courier New" w:hAnsi="Courier New" w:cs="Courier New" w:hint="default"/>
+      </w:rPr>
+    </w:lvl>
+    <w:lvl w:ilvl="2" w:tplc="04090005" w:tentative="1">
+      <w:start w:val="1"/>
+      <w:numFmt w:val="bullet"/>
+      <w:lvlText w:val=""/>
+      <w:lvlJc w:val="left"/>
+      <w:pPr>
+        <w:ind w:left="3600" w:hanging="360"/>
+      </w:pPr>
+      <w:rPr>
+        <w:rFonts w:ascii="Wingdings" w:hAnsi="Wingdings" w:hint="default"/>
+      </w:rPr>
+    </w:lvl>
+    <w:lvl w:ilvl="3" w:tplc="04090001" w:tentative="1">
+      <w:start w:val="1"/>
+      <w:numFmt w:val="bullet"/>
+      <w:lvlText w:val=""/>
+      <w:lvlJc w:val="left"/>
+      <w:pPr>
+        <w:ind w:left="4320" w:hanging="360"/>
+      </w:pPr>
+      <w:rPr>
+        <w:rFonts w:ascii="Symbol" w:hAnsi="Symbol" w:hint="default"/>
+      </w:rPr>
+    </w:lvl>
+    <w:lvl w:ilvl="4" w:tplc="04090003" w:tentative="1">
+      <w:start w:val="1"/>
+      <w:numFmt w:val="bullet"/>
+      <w:lvlText w:val="o"/>
+      <w:lvlJc w:val="left"/>
+      <w:pPr>
+        <w:ind w:left="5040" w:hanging="360"/>
+      </w:pPr>
+      <w:rPr>
+        <w:rFonts w:ascii="Courier New" w:hAnsi="Courier New" w:cs="Courier New" w:hint="default"/>
+      </w:rPr>
+    </w:lvl>
+    <w:lvl w:ilvl="5" w:tplc="04090005" w:tentative="1">
+      <w:start w:val="1"/>
+      <w:numFmt w:val="bullet"/>
+      <w:lvlText w:val=""/>
+      <w:lvlJc w:val="left"/>
+      <w:pPr>
+        <w:ind w:left="5760" w:hanging="360"/>
+      </w:pPr>
+      <w:rPr>
+        <w:rFonts w:ascii="Wingdings" w:hAnsi="Wingdings" w:hint="default"/>
+      </w:rPr>
+    </w:lvl>
+    <w:lvl w:ilvl="6" w:tplc="04090001" w:tentative="1">
+      <w:start w:val="1"/>
+      <w:numFmt w:val="bullet"/>
+      <w:lvlText w:val=""/>
+      <w:lvlJc w:val="left"/>
+      <w:pPr>
+        <w:ind w:left="6480" w:hanging="360"/>
+      </w:pPr>
+      <w:rPr>
+        <w:rFonts w:ascii="Symbol" w:hAnsi="Symbol" w:hint="default"/>
+      </w:rPr>
+    </w:lvl>
+    <w:lvl w:ilvl="7" w:tplc="04090003" w:tentative="1">
+      <w:start w:val="1"/>
+      <w:numFmt w:val="bullet"/>
+      <w:lvlText w:val="o"/>
+      <w:lvlJc w:val="left"/>
+      <w:pPr>
+        <w:ind w:left="7200" w:hanging="360"/>
+      </w:pPr>
+      <w:rPr>
+        <w:rFonts w:ascii="Courier New" w:hAnsi="Courier New" w:cs="Courier New" w:hint="default"/>
+      </w:rPr>
+    </w:lvl>
+    <w:lvl w:ilvl="8" w:tplc="04090005" w:tentative="1">
+      <w:start w:val="1"/>
+      <w:numFmt w:val="bullet"/>
+      <w:lvlText w:val=""/>
+      <w:lvlJc w:val="left"/>
+      <w:pPr>
+        <w:ind w:left="7920" w:hanging="360"/>
+      </w:pPr>
+      <w:rPr>
+        <w:rFonts w:ascii="Wingdings" w:hAnsi="Wingdings" w:hint="default"/>
+      </w:rPr>
+    </w:lvl>
+  </w:abstractNum>
+  <w:abstractNum w:abstractNumId="12" w15:restartNumberingAfterBreak="0">
     <w:nsid w:val="2D31738A"/>
     <w:multiLevelType w:val="hybridMultilevel"/>
     <w:tmpl w:val="A59A74D4"/>
@@ -14916,7 +16930,7 @@
       </w:rPr>
     </w:lvl>
   </w:abstractNum>
-  <w:abstractNum w:abstractNumId="10" w15:restartNumberingAfterBreak="0">
+  <w:abstractNum w:abstractNumId="13" w15:restartNumberingAfterBreak="0">
     <w:nsid w:val="32325B1C"/>
     <w:multiLevelType w:val="hybridMultilevel"/>
     <w:tmpl w:val="EBC6AB3E"/>
@@ -15005,7 +17019,7 @@
       </w:pPr>
     </w:lvl>
   </w:abstractNum>
-  <w:abstractNum w:abstractNumId="11" w15:restartNumberingAfterBreak="0">
+  <w:abstractNum w:abstractNumId="14" w15:restartNumberingAfterBreak="0">
     <w:nsid w:val="388C1DEA"/>
     <w:multiLevelType w:val="multilevel"/>
     <w:tmpl w:val="49744368"/>
@@ -15115,7 +17129,7 @@
       </w:rPr>
     </w:lvl>
   </w:abstractNum>
-  <w:abstractNum w:abstractNumId="12" w15:restartNumberingAfterBreak="0">
+  <w:abstractNum w:abstractNumId="15" w15:restartNumberingAfterBreak="0">
     <w:nsid w:val="3AAC19D7"/>
     <w:multiLevelType w:val="hybridMultilevel"/>
     <w:tmpl w:val="28BC24FC"/>
@@ -15201,7 +17215,7 @@
       </w:pPr>
     </w:lvl>
   </w:abstractNum>
-  <w:abstractNum w:abstractNumId="13" w15:restartNumberingAfterBreak="0">
+  <w:abstractNum w:abstractNumId="16" w15:restartNumberingAfterBreak="0">
     <w:nsid w:val="3AF171AF"/>
     <w:multiLevelType w:val="multilevel"/>
     <w:tmpl w:val="FB56AC6A"/>
@@ -15287,7 +17301,7 @@
       </w:pPr>
     </w:lvl>
   </w:abstractNum>
-  <w:abstractNum w:abstractNumId="14" w15:restartNumberingAfterBreak="0">
+  <w:abstractNum w:abstractNumId="17" w15:restartNumberingAfterBreak="0">
     <w:nsid w:val="3CB1033C"/>
     <w:multiLevelType w:val="hybridMultilevel"/>
     <w:tmpl w:val="ABE4FC6E"/>
@@ -15373,7 +17387,7 @@
       </w:pPr>
     </w:lvl>
   </w:abstractNum>
-  <w:abstractNum w:abstractNumId="15" w15:restartNumberingAfterBreak="0">
+  <w:abstractNum w:abstractNumId="18" w15:restartNumberingAfterBreak="0">
     <w:nsid w:val="3E8D5DB9"/>
     <w:multiLevelType w:val="hybridMultilevel"/>
     <w:tmpl w:val="A8703C2E"/>
@@ -15459,7 +17473,7 @@
       </w:pPr>
     </w:lvl>
   </w:abstractNum>
-  <w:abstractNum w:abstractNumId="16" w15:restartNumberingAfterBreak="0">
+  <w:abstractNum w:abstractNumId="19" w15:restartNumberingAfterBreak="0">
     <w:nsid w:val="44315318"/>
     <w:multiLevelType w:val="multilevel"/>
     <w:tmpl w:val="49744368"/>
@@ -15569,7 +17583,7 @@
       </w:rPr>
     </w:lvl>
   </w:abstractNum>
-  <w:abstractNum w:abstractNumId="17" w15:restartNumberingAfterBreak="0">
+  <w:abstractNum w:abstractNumId="20" w15:restartNumberingAfterBreak="0">
     <w:nsid w:val="44FE77DD"/>
     <w:multiLevelType w:val="hybridMultilevel"/>
     <w:tmpl w:val="877ABB26"/>
@@ -15655,7 +17669,7 @@
       </w:pPr>
     </w:lvl>
   </w:abstractNum>
-  <w:abstractNum w:abstractNumId="18" w15:restartNumberingAfterBreak="0">
+  <w:abstractNum w:abstractNumId="21" w15:restartNumberingAfterBreak="0">
     <w:nsid w:val="49492BA2"/>
     <w:multiLevelType w:val="hybridMultilevel"/>
     <w:tmpl w:val="65002EE4"/>
@@ -15741,7 +17755,7 @@
       </w:pPr>
     </w:lvl>
   </w:abstractNum>
-  <w:abstractNum w:abstractNumId="19" w15:restartNumberingAfterBreak="0">
+  <w:abstractNum w:abstractNumId="22" w15:restartNumberingAfterBreak="0">
     <w:nsid w:val="4F1A4DE9"/>
     <w:multiLevelType w:val="hybridMultilevel"/>
     <w:tmpl w:val="4E70705A"/>
@@ -15827,7 +17841,93 @@
       </w:pPr>
     </w:lvl>
   </w:abstractNum>
-  <w:abstractNum w:abstractNumId="20" w15:restartNumberingAfterBreak="0">
+  <w:abstractNum w:abstractNumId="23" w15:restartNumberingAfterBreak="0">
+    <w:nsid w:val="52BD6C48"/>
+    <w:multiLevelType w:val="hybridMultilevel"/>
+    <w:tmpl w:val="9592754C"/>
+    <w:lvl w:ilvl="0" w:tplc="04090011">
+      <w:start w:val="1"/>
+      <w:numFmt w:val="decimal"/>
+      <w:lvlText w:val="%1)"/>
+      <w:lvlJc w:val="left"/>
+      <w:pPr>
+        <w:ind w:left="1512" w:hanging="360"/>
+      </w:pPr>
+    </w:lvl>
+    <w:lvl w:ilvl="1" w:tplc="04090019" w:tentative="1">
+      <w:start w:val="1"/>
+      <w:numFmt w:val="lowerLetter"/>
+      <w:lvlText w:val="%2."/>
+      <w:lvlJc w:val="left"/>
+      <w:pPr>
+        <w:ind w:left="2232" w:hanging="360"/>
+      </w:pPr>
+    </w:lvl>
+    <w:lvl w:ilvl="2" w:tplc="0409001B" w:tentative="1">
+      <w:start w:val="1"/>
+      <w:numFmt w:val="lowerRoman"/>
+      <w:lvlText w:val="%3."/>
+      <w:lvlJc w:val="right"/>
+      <w:pPr>
+        <w:ind w:left="2952" w:hanging="180"/>
+      </w:pPr>
+    </w:lvl>
+    <w:lvl w:ilvl="3" w:tplc="0409000F" w:tentative="1">
+      <w:start w:val="1"/>
+      <w:numFmt w:val="decimal"/>
+      <w:lvlText w:val="%4."/>
+      <w:lvlJc w:val="left"/>
+      <w:pPr>
+        <w:ind w:left="3672" w:hanging="360"/>
+      </w:pPr>
+    </w:lvl>
+    <w:lvl w:ilvl="4" w:tplc="04090019" w:tentative="1">
+      <w:start w:val="1"/>
+      <w:numFmt w:val="lowerLetter"/>
+      <w:lvlText w:val="%5."/>
+      <w:lvlJc w:val="left"/>
+      <w:pPr>
+        <w:ind w:left="4392" w:hanging="360"/>
+      </w:pPr>
+    </w:lvl>
+    <w:lvl w:ilvl="5" w:tplc="0409001B" w:tentative="1">
+      <w:start w:val="1"/>
+      <w:numFmt w:val="lowerRoman"/>
+      <w:lvlText w:val="%6."/>
+      <w:lvlJc w:val="right"/>
+      <w:pPr>
+        <w:ind w:left="5112" w:hanging="180"/>
+      </w:pPr>
+    </w:lvl>
+    <w:lvl w:ilvl="6" w:tplc="0409000F" w:tentative="1">
+      <w:start w:val="1"/>
+      <w:numFmt w:val="decimal"/>
+      <w:lvlText w:val="%7."/>
+      <w:lvlJc w:val="left"/>
+      <w:pPr>
+        <w:ind w:left="5832" w:hanging="360"/>
+      </w:pPr>
+    </w:lvl>
+    <w:lvl w:ilvl="7" w:tplc="04090019" w:tentative="1">
+      <w:start w:val="1"/>
+      <w:numFmt w:val="lowerLetter"/>
+      <w:lvlText w:val="%8."/>
+      <w:lvlJc w:val="left"/>
+      <w:pPr>
+        <w:ind w:left="6552" w:hanging="360"/>
+      </w:pPr>
+    </w:lvl>
+    <w:lvl w:ilvl="8" w:tplc="0409001B" w:tentative="1">
+      <w:start w:val="1"/>
+      <w:numFmt w:val="lowerRoman"/>
+      <w:lvlText w:val="%9."/>
+      <w:lvlJc w:val="right"/>
+      <w:pPr>
+        <w:ind w:left="7272" w:hanging="180"/>
+      </w:pPr>
+    </w:lvl>
+  </w:abstractNum>
+  <w:abstractNum w:abstractNumId="24" w15:restartNumberingAfterBreak="0">
     <w:nsid w:val="542A0953"/>
     <w:multiLevelType w:val="hybridMultilevel"/>
     <w:tmpl w:val="CE122C8E"/>
@@ -15913,7 +18013,7 @@
       </w:pPr>
     </w:lvl>
   </w:abstractNum>
-  <w:abstractNum w:abstractNumId="21" w15:restartNumberingAfterBreak="0">
+  <w:abstractNum w:abstractNumId="25" w15:restartNumberingAfterBreak="0">
     <w:nsid w:val="542C70FD"/>
     <w:multiLevelType w:val="multilevel"/>
     <w:tmpl w:val="D8EC7876"/>
@@ -16026,7 +18126,7 @@
       </w:rPr>
     </w:lvl>
   </w:abstractNum>
-  <w:abstractNum w:abstractNumId="22" w15:restartNumberingAfterBreak="0">
+  <w:abstractNum w:abstractNumId="26" w15:restartNumberingAfterBreak="0">
     <w:nsid w:val="57691D2A"/>
     <w:multiLevelType w:val="hybridMultilevel"/>
     <w:tmpl w:val="2542C0CA"/>
@@ -16112,7 +18212,7 @@
       </w:pPr>
     </w:lvl>
   </w:abstractNum>
-  <w:abstractNum w:abstractNumId="23" w15:restartNumberingAfterBreak="0">
+  <w:abstractNum w:abstractNumId="27" w15:restartNumberingAfterBreak="0">
     <w:nsid w:val="57E11370"/>
     <w:multiLevelType w:val="hybridMultilevel"/>
     <w:tmpl w:val="C8A29D54"/>
@@ -16198,7 +18298,7 @@
       </w:pPr>
     </w:lvl>
   </w:abstractNum>
-  <w:abstractNum w:abstractNumId="24" w15:restartNumberingAfterBreak="0">
+  <w:abstractNum w:abstractNumId="28" w15:restartNumberingAfterBreak="0">
     <w:nsid w:val="57FE6F36"/>
     <w:multiLevelType w:val="hybridMultilevel"/>
     <w:tmpl w:val="2E9C99A0"/>
@@ -16284,7 +18384,7 @@
       </w:pPr>
     </w:lvl>
   </w:abstractNum>
-  <w:abstractNum w:abstractNumId="25" w15:restartNumberingAfterBreak="0">
+  <w:abstractNum w:abstractNumId="29" w15:restartNumberingAfterBreak="0">
     <w:nsid w:val="58A744BB"/>
     <w:multiLevelType w:val="hybridMultilevel"/>
     <w:tmpl w:val="17F0DB1A"/>
@@ -16370,7 +18470,7 @@
       </w:pPr>
     </w:lvl>
   </w:abstractNum>
-  <w:abstractNum w:abstractNumId="26" w15:restartNumberingAfterBreak="0">
+  <w:abstractNum w:abstractNumId="30" w15:restartNumberingAfterBreak="0">
     <w:nsid w:val="5A215DBC"/>
     <w:multiLevelType w:val="hybridMultilevel"/>
     <w:tmpl w:val="5D422688"/>
@@ -16456,7 +18556,7 @@
       </w:pPr>
     </w:lvl>
   </w:abstractNum>
-  <w:abstractNum w:abstractNumId="27" w15:restartNumberingAfterBreak="0">
+  <w:abstractNum w:abstractNumId="31" w15:restartNumberingAfterBreak="0">
     <w:nsid w:val="5B8432D8"/>
     <w:multiLevelType w:val="hybridMultilevel"/>
     <w:tmpl w:val="801C1124"/>
@@ -16542,7 +18642,7 @@
       </w:pPr>
     </w:lvl>
   </w:abstractNum>
-  <w:abstractNum w:abstractNumId="28" w15:restartNumberingAfterBreak="0">
+  <w:abstractNum w:abstractNumId="32" w15:restartNumberingAfterBreak="0">
     <w:nsid w:val="5E455497"/>
     <w:multiLevelType w:val="hybridMultilevel"/>
     <w:tmpl w:val="CDCA527A"/>
@@ -16655,7 +18755,7 @@
       </w:rPr>
     </w:lvl>
   </w:abstractNum>
-  <w:abstractNum w:abstractNumId="29" w15:restartNumberingAfterBreak="0">
+  <w:abstractNum w:abstractNumId="33" w15:restartNumberingAfterBreak="0">
     <w:nsid w:val="660A480D"/>
     <w:multiLevelType w:val="hybridMultilevel"/>
     <w:tmpl w:val="DF1859B0"/>
@@ -16741,7 +18841,7 @@
       </w:pPr>
     </w:lvl>
   </w:abstractNum>
-  <w:abstractNum w:abstractNumId="30" w15:restartNumberingAfterBreak="0">
+  <w:abstractNum w:abstractNumId="34" w15:restartNumberingAfterBreak="0">
     <w:nsid w:val="68CA5784"/>
     <w:multiLevelType w:val="hybridMultilevel"/>
     <w:tmpl w:val="52BAFBB4"/>
@@ -16827,7 +18927,7 @@
       </w:pPr>
     </w:lvl>
   </w:abstractNum>
-  <w:abstractNum w:abstractNumId="31" w15:restartNumberingAfterBreak="0">
+  <w:abstractNum w:abstractNumId="35" w15:restartNumberingAfterBreak="0">
     <w:nsid w:val="6D703443"/>
     <w:multiLevelType w:val="hybridMultilevel"/>
     <w:tmpl w:val="23A6F192"/>
@@ -16940,7 +19040,7 @@
       </w:rPr>
     </w:lvl>
   </w:abstractNum>
-  <w:abstractNum w:abstractNumId="32" w15:restartNumberingAfterBreak="0">
+  <w:abstractNum w:abstractNumId="36" w15:restartNumberingAfterBreak="0">
     <w:nsid w:val="70720AB1"/>
     <w:multiLevelType w:val="hybridMultilevel"/>
     <w:tmpl w:val="EBC6AB3E"/>
@@ -17029,7 +19129,7 @@
       </w:pPr>
     </w:lvl>
   </w:abstractNum>
-  <w:abstractNum w:abstractNumId="33" w15:restartNumberingAfterBreak="0">
+  <w:abstractNum w:abstractNumId="37" w15:restartNumberingAfterBreak="0">
     <w:nsid w:val="773F6F7D"/>
     <w:multiLevelType w:val="multilevel"/>
     <w:tmpl w:val="D8EC7876"/>
@@ -17142,7 +19242,7 @@
       </w:rPr>
     </w:lvl>
   </w:abstractNum>
-  <w:abstractNum w:abstractNumId="34" w15:restartNumberingAfterBreak="0">
+  <w:abstractNum w:abstractNumId="38" w15:restartNumberingAfterBreak="0">
     <w:nsid w:val="77997F54"/>
     <w:multiLevelType w:val="hybridMultilevel"/>
     <w:tmpl w:val="EBC6AB3E"/>
@@ -17231,7 +19331,120 @@
       </w:pPr>
     </w:lvl>
   </w:abstractNum>
-  <w:abstractNum w:abstractNumId="35" w15:restartNumberingAfterBreak="0">
+  <w:abstractNum w:abstractNumId="39" w15:restartNumberingAfterBreak="0">
+    <w:nsid w:val="7A363DF7"/>
+    <w:multiLevelType w:val="hybridMultilevel"/>
+    <w:tmpl w:val="BB3A34A6"/>
+    <w:lvl w:ilvl="0" w:tplc="51EE6F34">
+      <w:start w:val="1"/>
+      <w:numFmt w:val="bullet"/>
+      <w:lvlText w:val=""/>
+      <w:lvlJc w:val="left"/>
+      <w:pPr>
+        <w:ind w:left="2232" w:hanging="360"/>
+      </w:pPr>
+      <w:rPr>
+        <w:rFonts w:ascii="Symbol" w:hAnsi="Symbol" w:hint="default"/>
+      </w:rPr>
+    </w:lvl>
+    <w:lvl w:ilvl="1" w:tplc="04090003" w:tentative="1">
+      <w:start w:val="1"/>
+      <w:numFmt w:val="bullet"/>
+      <w:lvlText w:val="o"/>
+      <w:lvlJc w:val="left"/>
+      <w:pPr>
+        <w:ind w:left="2952" w:hanging="360"/>
+      </w:pPr>
+      <w:rPr>
+        <w:rFonts w:ascii="Courier New" w:hAnsi="Courier New" w:cs="Courier New" w:hint="default"/>
+      </w:rPr>
+    </w:lvl>
+    <w:lvl w:ilvl="2" w:tplc="04090005" w:tentative="1">
+      <w:start w:val="1"/>
+      <w:numFmt w:val="bullet"/>
+      <w:lvlText w:val=""/>
+      <w:lvlJc w:val="left"/>
+      <w:pPr>
+        <w:ind w:left="3672" w:hanging="360"/>
+      </w:pPr>
+      <w:rPr>
+        <w:rFonts w:ascii="Wingdings" w:hAnsi="Wingdings" w:hint="default"/>
+      </w:rPr>
+    </w:lvl>
+    <w:lvl w:ilvl="3" w:tplc="04090001" w:tentative="1">
+      <w:start w:val="1"/>
+      <w:numFmt w:val="bullet"/>
+      <w:lvlText w:val=""/>
+      <w:lvlJc w:val="left"/>
+      <w:pPr>
+        <w:ind w:left="4392" w:hanging="360"/>
+      </w:pPr>
+      <w:rPr>
+        <w:rFonts w:ascii="Symbol" w:hAnsi="Symbol" w:hint="default"/>
+      </w:rPr>
+    </w:lvl>
+    <w:lvl w:ilvl="4" w:tplc="04090003" w:tentative="1">
+      <w:start w:val="1"/>
+      <w:numFmt w:val="bullet"/>
+      <w:lvlText w:val="o"/>
+      <w:lvlJc w:val="left"/>
+      <w:pPr>
+        <w:ind w:left="5112" w:hanging="360"/>
+      </w:pPr>
+      <w:rPr>
+        <w:rFonts w:ascii="Courier New" w:hAnsi="Courier New" w:cs="Courier New" w:hint="default"/>
+      </w:rPr>
+    </w:lvl>
+    <w:lvl w:ilvl="5" w:tplc="04090005" w:tentative="1">
+      <w:start w:val="1"/>
+      <w:numFmt w:val="bullet"/>
+      <w:lvlText w:val=""/>
+      <w:lvlJc w:val="left"/>
+      <w:pPr>
+        <w:ind w:left="5832" w:hanging="360"/>
+      </w:pPr>
+      <w:rPr>
+        <w:rFonts w:ascii="Wingdings" w:hAnsi="Wingdings" w:hint="default"/>
+      </w:rPr>
+    </w:lvl>
+    <w:lvl w:ilvl="6" w:tplc="04090001" w:tentative="1">
+      <w:start w:val="1"/>
+      <w:numFmt w:val="bullet"/>
+      <w:lvlText w:val=""/>
+      <w:lvlJc w:val="left"/>
+      <w:pPr>
+        <w:ind w:left="6552" w:hanging="360"/>
+      </w:pPr>
+      <w:rPr>
+        <w:rFonts w:ascii="Symbol" w:hAnsi="Symbol" w:hint="default"/>
+      </w:rPr>
+    </w:lvl>
+    <w:lvl w:ilvl="7" w:tplc="04090003" w:tentative="1">
+      <w:start w:val="1"/>
+      <w:numFmt w:val="bullet"/>
+      <w:lvlText w:val="o"/>
+      <w:lvlJc w:val="left"/>
+      <w:pPr>
+        <w:ind w:left="7272" w:hanging="360"/>
+      </w:pPr>
+      <w:rPr>
+        <w:rFonts w:ascii="Courier New" w:hAnsi="Courier New" w:cs="Courier New" w:hint="default"/>
+      </w:rPr>
+    </w:lvl>
+    <w:lvl w:ilvl="8" w:tplc="04090005" w:tentative="1">
+      <w:start w:val="1"/>
+      <w:numFmt w:val="bullet"/>
+      <w:lvlText w:val=""/>
+      <w:lvlJc w:val="left"/>
+      <w:pPr>
+        <w:ind w:left="7992" w:hanging="360"/>
+      </w:pPr>
+      <w:rPr>
+        <w:rFonts w:ascii="Wingdings" w:hAnsi="Wingdings" w:hint="default"/>
+      </w:rPr>
+    </w:lvl>
+  </w:abstractNum>
+  <w:abstractNum w:abstractNumId="40" w15:restartNumberingAfterBreak="0">
     <w:nsid w:val="7AFC677D"/>
     <w:multiLevelType w:val="hybridMultilevel"/>
     <w:tmpl w:val="0C9E4F28"/>
@@ -17344,7 +19557,7 @@
       </w:rPr>
     </w:lvl>
   </w:abstractNum>
-  <w:abstractNum w:abstractNumId="36" w15:restartNumberingAfterBreak="0">
+  <w:abstractNum w:abstractNumId="41" w15:restartNumberingAfterBreak="0">
     <w:nsid w:val="7D29590B"/>
     <w:multiLevelType w:val="multilevel"/>
     <w:tmpl w:val="0409001D"/>
@@ -17434,37 +19647,37 @@
     <w:abstractNumId w:val="4"/>
   </w:num>
   <w:num w:numId="2" w16cid:durableId="193226890">
-    <w:abstractNumId w:val="13"/>
+    <w:abstractNumId w:val="16"/>
   </w:num>
   <w:num w:numId="3" w16cid:durableId="148988633">
-    <w:abstractNumId w:val="36"/>
+    <w:abstractNumId w:val="41"/>
   </w:num>
   <w:num w:numId="4" w16cid:durableId="2127044803">
-    <w:abstractNumId w:val="7"/>
+    <w:abstractNumId w:val="9"/>
   </w:num>
   <w:num w:numId="5" w16cid:durableId="1947879780">
+    <w:abstractNumId w:val="37"/>
+  </w:num>
+  <w:num w:numId="6" w16cid:durableId="920798621">
+    <w:abstractNumId w:val="25"/>
+  </w:num>
+  <w:num w:numId="7" w16cid:durableId="1055927509">
+    <w:abstractNumId w:val="14"/>
+  </w:num>
+  <w:num w:numId="8" w16cid:durableId="23601426">
+    <w:abstractNumId w:val="19"/>
+  </w:num>
+  <w:num w:numId="9" w16cid:durableId="445581341">
+    <w:abstractNumId w:val="34"/>
+  </w:num>
+  <w:num w:numId="10" w16cid:durableId="55016391">
+    <w:abstractNumId w:val="22"/>
+  </w:num>
+  <w:num w:numId="11" w16cid:durableId="560872287">
     <w:abstractNumId w:val="33"/>
   </w:num>
-  <w:num w:numId="6" w16cid:durableId="920798621">
-    <w:abstractNumId w:val="21"/>
-  </w:num>
-  <w:num w:numId="7" w16cid:durableId="1055927509">
-    <w:abstractNumId w:val="11"/>
-  </w:num>
-  <w:num w:numId="8" w16cid:durableId="23601426">
-    <w:abstractNumId w:val="16"/>
-  </w:num>
-  <w:num w:numId="9" w16cid:durableId="445581341">
-    <w:abstractNumId w:val="30"/>
-  </w:num>
-  <w:num w:numId="10" w16cid:durableId="55016391">
-    <w:abstractNumId w:val="19"/>
-  </w:num>
-  <w:num w:numId="11" w16cid:durableId="560872287">
-    <w:abstractNumId w:val="29"/>
-  </w:num>
   <w:num w:numId="12" w16cid:durableId="1781139997">
-    <w:abstractNumId w:val="5"/>
+    <w:abstractNumId w:val="6"/>
   </w:num>
   <w:num w:numId="13" w16cid:durableId="1504935550">
     <w:abstractNumId w:val="1"/>
@@ -17473,73 +19686,88 @@
     <w:abstractNumId w:val="0"/>
   </w:num>
   <w:num w:numId="15" w16cid:durableId="239288859">
-    <w:abstractNumId w:val="26"/>
+    <w:abstractNumId w:val="30"/>
   </w:num>
   <w:num w:numId="16" w16cid:durableId="1743023210">
-    <w:abstractNumId w:val="27"/>
+    <w:abstractNumId w:val="31"/>
   </w:num>
   <w:num w:numId="17" w16cid:durableId="1253783193">
-    <w:abstractNumId w:val="24"/>
+    <w:abstractNumId w:val="28"/>
   </w:num>
   <w:num w:numId="18" w16cid:durableId="1956936712">
-    <w:abstractNumId w:val="6"/>
+    <w:abstractNumId w:val="8"/>
   </w:num>
   <w:num w:numId="19" w16cid:durableId="386683167">
-    <w:abstractNumId w:val="8"/>
+    <w:abstractNumId w:val="10"/>
   </w:num>
   <w:num w:numId="20" w16cid:durableId="2083717639">
-    <w:abstractNumId w:val="34"/>
+    <w:abstractNumId w:val="38"/>
   </w:num>
   <w:num w:numId="21" w16cid:durableId="276719756">
-    <w:abstractNumId w:val="10"/>
+    <w:abstractNumId w:val="13"/>
   </w:num>
   <w:num w:numId="22" w16cid:durableId="1558662751">
+    <w:abstractNumId w:val="36"/>
+  </w:num>
+  <w:num w:numId="23" w16cid:durableId="1982927648">
+    <w:abstractNumId w:val="35"/>
+  </w:num>
+  <w:num w:numId="24" w16cid:durableId="992835603">
+    <w:abstractNumId w:val="21"/>
+  </w:num>
+  <w:num w:numId="25" w16cid:durableId="608321111">
+    <w:abstractNumId w:val="20"/>
+  </w:num>
+  <w:num w:numId="26" w16cid:durableId="436828864">
     <w:abstractNumId w:val="32"/>
   </w:num>
-  <w:num w:numId="23" w16cid:durableId="1982927648">
-    <w:abstractNumId w:val="31"/>
-  </w:num>
-  <w:num w:numId="24" w16cid:durableId="992835603">
-    <w:abstractNumId w:val="18"/>
-  </w:num>
-  <w:num w:numId="25" w16cid:durableId="608321111">
+  <w:num w:numId="27" w16cid:durableId="181170598">
     <w:abstractNumId w:val="17"/>
-  </w:num>
-  <w:num w:numId="26" w16cid:durableId="436828864">
-    <w:abstractNumId w:val="28"/>
-  </w:num>
-  <w:num w:numId="27" w16cid:durableId="181170598">
-    <w:abstractNumId w:val="14"/>
   </w:num>
   <w:num w:numId="28" w16cid:durableId="821197378">
     <w:abstractNumId w:val="2"/>
   </w:num>
   <w:num w:numId="29" w16cid:durableId="295457244">
-    <w:abstractNumId w:val="15"/>
+    <w:abstractNumId w:val="18"/>
   </w:num>
   <w:num w:numId="30" w16cid:durableId="606499497">
     <w:abstractNumId w:val="3"/>
   </w:num>
   <w:num w:numId="31" w16cid:durableId="1660187917">
+    <w:abstractNumId w:val="27"/>
+  </w:num>
+  <w:num w:numId="32" w16cid:durableId="1067723577">
+    <w:abstractNumId w:val="29"/>
+  </w:num>
+  <w:num w:numId="33" w16cid:durableId="826021554">
+    <w:abstractNumId w:val="26"/>
+  </w:num>
+  <w:num w:numId="34" w16cid:durableId="183520923">
+    <w:abstractNumId w:val="24"/>
+  </w:num>
+  <w:num w:numId="35" w16cid:durableId="1102653800">
+    <w:abstractNumId w:val="15"/>
+  </w:num>
+  <w:num w:numId="36" w16cid:durableId="1216893517">
+    <w:abstractNumId w:val="12"/>
+  </w:num>
+  <w:num w:numId="37" w16cid:durableId="1939099432">
+    <w:abstractNumId w:val="40"/>
+  </w:num>
+  <w:num w:numId="38" w16cid:durableId="751203551">
     <w:abstractNumId w:val="23"/>
   </w:num>
-  <w:num w:numId="32" w16cid:durableId="1067723577">
-    <w:abstractNumId w:val="25"/>
+  <w:num w:numId="39" w16cid:durableId="1057046105">
+    <w:abstractNumId w:val="7"/>
   </w:num>
-  <w:num w:numId="33" w16cid:durableId="826021554">
-    <w:abstractNumId w:val="22"/>
+  <w:num w:numId="40" w16cid:durableId="803040223">
+    <w:abstractNumId w:val="5"/>
   </w:num>
-  <w:num w:numId="34" w16cid:durableId="183520923">
-    <w:abstractNumId w:val="20"/>
+  <w:num w:numId="41" w16cid:durableId="1501002426">
+    <w:abstractNumId w:val="39"/>
   </w:num>
-  <w:num w:numId="35" w16cid:durableId="1102653800">
-    <w:abstractNumId w:val="12"/>
-  </w:num>
-  <w:num w:numId="36" w16cid:durableId="1216893517">
-    <w:abstractNumId w:val="9"/>
-  </w:num>
-  <w:num w:numId="37" w16cid:durableId="1939099432">
-    <w:abstractNumId w:val="35"/>
+  <w:num w:numId="42" w16cid:durableId="141780495">
+    <w:abstractNumId w:val="11"/>
   </w:num>
 </w:numbering>
 </file>

</xml_diff>